<commit_message>
Ngumpulin tugas kelompok 1 matdis
</commit_message>
<xml_diff>
--- a/sem_1/tugas/matdis/tk1_matdis_grup3.docx
+++ b/sem_1/tugas/matdis/tk1_matdis_grup3.docx
@@ -12,7 +12,6 @@
           <w:szCs w:val="28"/>
         </w:rPr>
       </w:pPr>
-      <w:proofErr w:type="spellStart"/>
       <w:r>
         <w:rPr>
           <w:rFonts w:ascii="Times New Roman" w:hAnsi="Times New Roman"/>
@@ -20,19 +19,19 @@
           <w:sz w:val="28"/>
           <w:szCs w:val="28"/>
         </w:rPr>
-        <w:t>Tugas</w:t>
-      </w:r>
-      <w:proofErr w:type="spellEnd"/>
-      <w:r>
+        <w:t xml:space="preserve">Tugas Kelompok ke-1 </w:t>
+      </w:r>
+    </w:p>
+    <w:p>
+      <w:pPr>
+        <w:jc w:val="center"/>
         <w:rPr>
           <w:rFonts w:ascii="Times New Roman" w:hAnsi="Times New Roman"/>
           <w:b/>
           <w:sz w:val="28"/>
           <w:szCs w:val="28"/>
         </w:rPr>
-        <w:t xml:space="preserve"> </w:t>
-      </w:r>
-      <w:proofErr w:type="spellStart"/>
+      </w:pPr>
       <w:r>
         <w:rPr>
           <w:rFonts w:ascii="Times New Roman" w:hAnsi="Times New Roman"/>
@@ -40,108 +39,7 @@
           <w:sz w:val="28"/>
           <w:szCs w:val="28"/>
         </w:rPr>
-        <w:t>Kelompok</w:t>
-      </w:r>
-      <w:proofErr w:type="spellEnd"/>
-      <w:r>
-        <w:rPr>
-          <w:rFonts w:ascii="Times New Roman" w:hAnsi="Times New Roman"/>
-          <w:b/>
-          <w:sz w:val="28"/>
-          <w:szCs w:val="28"/>
-        </w:rPr>
-        <w:t xml:space="preserve"> ke-1 </w:t>
-      </w:r>
-    </w:p>
-    <w:p>
-      <w:pPr>
-        <w:jc w:val="center"/>
-        <w:rPr>
-          <w:rFonts w:ascii="Times New Roman" w:hAnsi="Times New Roman"/>
-          <w:b/>
-          <w:sz w:val="28"/>
-          <w:szCs w:val="28"/>
-        </w:rPr>
-      </w:pPr>
-      <w:proofErr w:type="spellStart"/>
-      <w:r>
-        <w:rPr>
-          <w:rFonts w:ascii="Times New Roman" w:hAnsi="Times New Roman"/>
-          <w:b/>
-          <w:sz w:val="28"/>
-          <w:szCs w:val="28"/>
-        </w:rPr>
-        <w:t>Minggu</w:t>
-      </w:r>
-      <w:proofErr w:type="spellEnd"/>
-      <w:r>
-        <w:rPr>
-          <w:rFonts w:ascii="Times New Roman" w:hAnsi="Times New Roman"/>
-          <w:b/>
-          <w:sz w:val="28"/>
-          <w:szCs w:val="28"/>
-        </w:rPr>
-        <w:t xml:space="preserve"> </w:t>
-      </w:r>
-      <w:proofErr w:type="spellStart"/>
-      <w:r>
-        <w:rPr>
-          <w:rFonts w:ascii="Times New Roman" w:hAnsi="Times New Roman"/>
-          <w:b/>
-          <w:sz w:val="28"/>
-          <w:szCs w:val="28"/>
-        </w:rPr>
-        <w:t>ke</w:t>
-      </w:r>
-      <w:proofErr w:type="spellEnd"/>
-      <w:r>
-        <w:rPr>
-          <w:rFonts w:ascii="Times New Roman" w:hAnsi="Times New Roman"/>
-          <w:b/>
-          <w:sz w:val="28"/>
-          <w:szCs w:val="28"/>
-        </w:rPr>
-        <w:t xml:space="preserve"> 3, </w:t>
-      </w:r>
-      <w:proofErr w:type="spellStart"/>
-      <w:r>
-        <w:rPr>
-          <w:rFonts w:ascii="Times New Roman" w:hAnsi="Times New Roman"/>
-          <w:b/>
-          <w:sz w:val="28"/>
-          <w:szCs w:val="28"/>
-        </w:rPr>
-        <w:t>Sesi</w:t>
-      </w:r>
-      <w:proofErr w:type="spellEnd"/>
-      <w:r>
-        <w:rPr>
-          <w:rFonts w:ascii="Times New Roman" w:hAnsi="Times New Roman"/>
-          <w:b/>
-          <w:sz w:val="28"/>
-          <w:szCs w:val="28"/>
-        </w:rPr>
-        <w:t xml:space="preserve"> </w:t>
-      </w:r>
-      <w:proofErr w:type="spellStart"/>
-      <w:r>
-        <w:rPr>
-          <w:rFonts w:ascii="Times New Roman" w:hAnsi="Times New Roman"/>
-          <w:b/>
-          <w:sz w:val="28"/>
-          <w:szCs w:val="28"/>
-        </w:rPr>
-        <w:t>ke</w:t>
-      </w:r>
-      <w:proofErr w:type="spellEnd"/>
-      <w:r>
-        <w:rPr>
-          <w:rFonts w:ascii="Times New Roman" w:hAnsi="Times New Roman"/>
-          <w:b/>
-          <w:sz w:val="28"/>
-          <w:szCs w:val="28"/>
-        </w:rPr>
-        <w:t xml:space="preserve"> 4</w:t>
+        <w:t>Minggu ke 3, Sesi ke 4</w:t>
       </w:r>
     </w:p>
     <w:p>
@@ -173,208 +71,15 @@
           <w:szCs w:val="24"/>
         </w:rPr>
       </w:pPr>
-      <w:proofErr w:type="spellStart"/>
-      <w:r>
-        <w:rPr>
-          <w:rFonts w:ascii="Times New Roman" w:hAnsi="Times New Roman"/>
-          <w:bCs/>
-          <w:sz w:val="24"/>
-          <w:szCs w:val="24"/>
-        </w:rPr>
-        <w:t>Tentukan</w:t>
-      </w:r>
-      <w:proofErr w:type="spellEnd"/>
-      <w:r>
-        <w:rPr>
-          <w:rFonts w:ascii="Times New Roman" w:hAnsi="Times New Roman"/>
-          <w:bCs/>
-          <w:sz w:val="24"/>
-          <w:szCs w:val="24"/>
-        </w:rPr>
-        <w:t xml:space="preserve"> </w:t>
-      </w:r>
-      <w:proofErr w:type="spellStart"/>
-      <w:r>
-        <w:rPr>
-          <w:rFonts w:ascii="Times New Roman" w:hAnsi="Times New Roman"/>
-          <w:bCs/>
-          <w:sz w:val="24"/>
-          <w:szCs w:val="24"/>
-        </w:rPr>
-        <w:t>negasi</w:t>
-      </w:r>
-      <w:proofErr w:type="spellEnd"/>
-      <w:r>
-        <w:rPr>
-          <w:rFonts w:ascii="Times New Roman" w:hAnsi="Times New Roman"/>
-          <w:bCs/>
-          <w:sz w:val="24"/>
-          <w:szCs w:val="24"/>
-        </w:rPr>
-        <w:t xml:space="preserve"> (</w:t>
-      </w:r>
-      <w:proofErr w:type="spellStart"/>
-      <w:r>
-        <w:rPr>
-          <w:rFonts w:ascii="Times New Roman" w:hAnsi="Times New Roman"/>
-          <w:bCs/>
-          <w:sz w:val="24"/>
-          <w:szCs w:val="24"/>
-        </w:rPr>
-        <w:t>tanpa</w:t>
-      </w:r>
-      <w:proofErr w:type="spellEnd"/>
-      <w:r>
-        <w:rPr>
-          <w:rFonts w:ascii="Times New Roman" w:hAnsi="Times New Roman"/>
-          <w:bCs/>
-          <w:sz w:val="24"/>
-          <w:szCs w:val="24"/>
-        </w:rPr>
-        <w:t xml:space="preserve"> </w:t>
-      </w:r>
-      <w:proofErr w:type="spellStart"/>
-      <w:r>
-        <w:rPr>
-          <w:rFonts w:ascii="Times New Roman" w:hAnsi="Times New Roman"/>
-          <w:bCs/>
-          <w:sz w:val="24"/>
-          <w:szCs w:val="24"/>
-        </w:rPr>
-        <w:t>menggunakan</w:t>
-      </w:r>
-      <w:proofErr w:type="spellEnd"/>
-      <w:r>
-        <w:rPr>
-          <w:rFonts w:ascii="Times New Roman" w:hAnsi="Times New Roman"/>
-          <w:bCs/>
-          <w:sz w:val="24"/>
-          <w:szCs w:val="24"/>
-        </w:rPr>
-        <w:t xml:space="preserve"> </w:t>
-      </w:r>
-      <w:proofErr w:type="spellStart"/>
-      <w:r>
-        <w:rPr>
-          <w:rFonts w:ascii="Times New Roman" w:hAnsi="Times New Roman"/>
-          <w:bCs/>
-          <w:sz w:val="24"/>
-          <w:szCs w:val="24"/>
-        </w:rPr>
-        <w:t>simbol</w:t>
-      </w:r>
-      <w:proofErr w:type="spellEnd"/>
-      <w:r>
-        <w:rPr>
-          <w:rFonts w:ascii="Times New Roman" w:hAnsi="Times New Roman"/>
-          <w:bCs/>
-          <w:sz w:val="24"/>
-          <w:szCs w:val="24"/>
-        </w:rPr>
-        <w:t xml:space="preserve"> </w:t>
-      </w:r>
-      <w:proofErr w:type="spellStart"/>
-      <w:r>
-        <w:rPr>
-          <w:rFonts w:ascii="Times New Roman" w:hAnsi="Times New Roman"/>
-          <w:bCs/>
-          <w:sz w:val="24"/>
-          <w:szCs w:val="24"/>
-        </w:rPr>
-        <w:t>negasi</w:t>
-      </w:r>
-      <w:proofErr w:type="spellEnd"/>
-      <w:r>
-        <w:rPr>
-          <w:rFonts w:ascii="Times New Roman" w:hAnsi="Times New Roman"/>
-          <w:bCs/>
-          <w:sz w:val="24"/>
-          <w:szCs w:val="24"/>
-        </w:rPr>
-        <w:t xml:space="preserve">) </w:t>
-      </w:r>
-      <w:proofErr w:type="spellStart"/>
-      <w:r>
-        <w:rPr>
-          <w:rFonts w:ascii="Times New Roman" w:hAnsi="Times New Roman"/>
-          <w:bCs/>
-          <w:sz w:val="24"/>
-          <w:szCs w:val="24"/>
-        </w:rPr>
-        <w:t>dari</w:t>
-      </w:r>
-      <w:proofErr w:type="spellEnd"/>
-      <w:r>
-        <w:rPr>
-          <w:rFonts w:ascii="Times New Roman" w:hAnsi="Times New Roman"/>
-          <w:bCs/>
-          <w:sz w:val="24"/>
-          <w:szCs w:val="24"/>
-        </w:rPr>
-        <w:t xml:space="preserve"> </w:t>
-      </w:r>
-      <w:proofErr w:type="spellStart"/>
-      <w:r>
-        <w:rPr>
-          <w:rFonts w:ascii="Times New Roman" w:hAnsi="Times New Roman"/>
-          <w:bCs/>
-          <w:sz w:val="24"/>
-          <w:szCs w:val="24"/>
-        </w:rPr>
-        <w:t>pernyataan</w:t>
-      </w:r>
-      <w:proofErr w:type="spellEnd"/>
-      <w:r>
-        <w:rPr>
-          <w:rFonts w:ascii="Times New Roman" w:hAnsi="Times New Roman"/>
-          <w:bCs/>
-          <w:sz w:val="24"/>
-          <w:szCs w:val="24"/>
-        </w:rPr>
-        <w:t xml:space="preserve"> </w:t>
-      </w:r>
-      <w:proofErr w:type="spellStart"/>
-      <w:r>
-        <w:rPr>
-          <w:rFonts w:ascii="Times New Roman" w:hAnsi="Times New Roman"/>
-          <w:bCs/>
-          <w:sz w:val="24"/>
-          <w:szCs w:val="24"/>
-        </w:rPr>
-        <w:t>berikut</w:t>
-      </w:r>
-      <w:proofErr w:type="spellEnd"/>
-      <w:r>
-        <w:rPr>
-          <w:rFonts w:ascii="Times New Roman" w:hAnsi="Times New Roman"/>
-          <w:bCs/>
-          <w:sz w:val="24"/>
-          <w:szCs w:val="24"/>
-        </w:rPr>
-        <w:t xml:space="preserve"> </w:t>
-      </w:r>
-      <w:proofErr w:type="spellStart"/>
-      <w:proofErr w:type="gramStart"/>
-      <w:r>
-        <w:rPr>
-          <w:rFonts w:ascii="Times New Roman" w:hAnsi="Times New Roman"/>
-          <w:bCs/>
-          <w:sz w:val="24"/>
-          <w:szCs w:val="24"/>
-        </w:rPr>
-        <w:t>ini</w:t>
-      </w:r>
-      <w:proofErr w:type="spellEnd"/>
-      <w:r>
-        <w:rPr>
-          <w:rFonts w:ascii="Times New Roman" w:hAnsi="Times New Roman"/>
-          <w:bCs/>
-          <w:sz w:val="24"/>
-          <w:szCs w:val="24"/>
-        </w:rPr>
-        <w:t xml:space="preserve"> :</w:t>
-      </w:r>
-      <w:proofErr w:type="gramEnd"/>
+      <w:r>
+        <w:rPr>
+          <w:rFonts w:ascii="Times New Roman" w:hAnsi="Times New Roman"/>
+          <w:bCs/>
+          <w:sz w:val="24"/>
+          <w:szCs w:val="24"/>
+        </w:rPr>
+        <w:t>Tentukan negasi (tanpa menggunakan simbol negasi) dari pernyataan berikut ini :</w:t>
+      </w:r>
     </w:p>
     <w:p>
       <w:pPr>
@@ -493,145 +198,14 @@
           <w:szCs w:val="24"/>
         </w:rPr>
       </w:pPr>
-      <w:proofErr w:type="spellStart"/>
-      <w:r>
-        <w:rPr>
-          <w:rFonts w:ascii="Times New Roman" w:hAnsi="Times New Roman"/>
-          <w:bCs/>
-          <w:sz w:val="24"/>
-          <w:szCs w:val="24"/>
-        </w:rPr>
-        <w:t>Tidak</w:t>
-      </w:r>
-      <w:proofErr w:type="spellEnd"/>
-      <w:r>
-        <w:rPr>
-          <w:rFonts w:ascii="Times New Roman" w:hAnsi="Times New Roman"/>
-          <w:bCs/>
-          <w:sz w:val="24"/>
-          <w:szCs w:val="24"/>
-        </w:rPr>
-        <w:t xml:space="preserve"> </w:t>
-      </w:r>
-      <w:proofErr w:type="spellStart"/>
-      <w:r>
-        <w:rPr>
-          <w:rFonts w:ascii="Times New Roman" w:hAnsi="Times New Roman"/>
-          <w:bCs/>
-          <w:sz w:val="24"/>
-          <w:szCs w:val="24"/>
-        </w:rPr>
-        <w:t>ada</w:t>
-      </w:r>
-      <w:proofErr w:type="spellEnd"/>
-      <w:r>
-        <w:rPr>
-          <w:rFonts w:ascii="Times New Roman" w:hAnsi="Times New Roman"/>
-          <w:bCs/>
-          <w:sz w:val="24"/>
-          <w:szCs w:val="24"/>
-        </w:rPr>
-        <w:t xml:space="preserve"> </w:t>
-      </w:r>
-      <w:proofErr w:type="spellStart"/>
-      <w:r>
-        <w:rPr>
-          <w:rFonts w:ascii="Times New Roman" w:hAnsi="Times New Roman"/>
-          <w:bCs/>
-          <w:sz w:val="24"/>
-          <w:szCs w:val="24"/>
-        </w:rPr>
-        <w:t>seorang</w:t>
-      </w:r>
-      <w:proofErr w:type="spellEnd"/>
-      <w:r>
-        <w:rPr>
-          <w:rFonts w:ascii="Times New Roman" w:hAnsi="Times New Roman"/>
-          <w:bCs/>
-          <w:sz w:val="24"/>
-          <w:szCs w:val="24"/>
-        </w:rPr>
-        <w:t xml:space="preserve"> pun yang </w:t>
-      </w:r>
-      <w:proofErr w:type="spellStart"/>
-      <w:r>
-        <w:rPr>
-          <w:rFonts w:ascii="Times New Roman" w:hAnsi="Times New Roman"/>
-          <w:bCs/>
-          <w:sz w:val="24"/>
-          <w:szCs w:val="24"/>
-        </w:rPr>
-        <w:t>dapat</w:t>
-      </w:r>
-      <w:proofErr w:type="spellEnd"/>
-      <w:r>
-        <w:rPr>
-          <w:rFonts w:ascii="Times New Roman" w:hAnsi="Times New Roman"/>
-          <w:bCs/>
-          <w:sz w:val="24"/>
-          <w:szCs w:val="24"/>
-        </w:rPr>
-        <w:t xml:space="preserve"> </w:t>
-      </w:r>
-      <w:proofErr w:type="spellStart"/>
-      <w:r>
-        <w:rPr>
-          <w:rFonts w:ascii="Times New Roman" w:hAnsi="Times New Roman"/>
-          <w:bCs/>
-          <w:sz w:val="24"/>
-          <w:szCs w:val="24"/>
-        </w:rPr>
-        <w:t>menjaga</w:t>
-      </w:r>
-      <w:proofErr w:type="spellEnd"/>
-      <w:r>
-        <w:rPr>
-          <w:rFonts w:ascii="Times New Roman" w:hAnsi="Times New Roman"/>
-          <w:bCs/>
-          <w:sz w:val="24"/>
-          <w:szCs w:val="24"/>
-        </w:rPr>
-        <w:t xml:space="preserve"> </w:t>
-      </w:r>
-      <w:proofErr w:type="spellStart"/>
-      <w:r>
-        <w:rPr>
-          <w:rFonts w:ascii="Times New Roman" w:hAnsi="Times New Roman"/>
-          <w:bCs/>
-          <w:sz w:val="24"/>
-          <w:szCs w:val="24"/>
-        </w:rPr>
-        <w:t>suatu</w:t>
-      </w:r>
-      <w:proofErr w:type="spellEnd"/>
-      <w:r>
-        <w:rPr>
-          <w:rFonts w:ascii="Times New Roman" w:hAnsi="Times New Roman"/>
-          <w:bCs/>
-          <w:sz w:val="24"/>
-          <w:szCs w:val="24"/>
-        </w:rPr>
-        <w:t xml:space="preserve"> </w:t>
-      </w:r>
-      <w:proofErr w:type="spellStart"/>
-      <w:r>
-        <w:rPr>
-          <w:rFonts w:ascii="Times New Roman" w:hAnsi="Times New Roman"/>
-          <w:bCs/>
-          <w:sz w:val="24"/>
-          <w:szCs w:val="24"/>
-        </w:rPr>
-        <w:t>rahasia</w:t>
-      </w:r>
-      <w:proofErr w:type="spellEnd"/>
-      <w:r>
-        <w:rPr>
-          <w:rFonts w:ascii="Times New Roman" w:hAnsi="Times New Roman"/>
-          <w:bCs/>
-          <w:sz w:val="24"/>
-          <w:szCs w:val="24"/>
-        </w:rPr>
-        <w:t>.</w:t>
+      <w:r>
+        <w:rPr>
+          <w:rFonts w:ascii="Times New Roman" w:hAnsi="Times New Roman"/>
+          <w:bCs/>
+          <w:sz w:val="24"/>
+          <w:szCs w:val="24"/>
+        </w:rPr>
+        <w:t>Tidak ada seorang pun yang dapat menjaga suatu rahasia.</w:t>
       </w:r>
     </w:p>
     <w:p>
@@ -650,148 +224,15 @@
           <w:szCs w:val="24"/>
         </w:rPr>
       </w:pPr>
-      <w:proofErr w:type="spellStart"/>
-      <w:r>
-        <w:rPr>
-          <w:rFonts w:ascii="Times New Roman" w:hAnsi="Times New Roman"/>
-          <w:bCs/>
-          <w:sz w:val="24"/>
-          <w:szCs w:val="24"/>
-        </w:rPr>
-        <w:t>Tentukan</w:t>
-      </w:r>
-      <w:proofErr w:type="spellEnd"/>
-      <w:r>
-        <w:rPr>
-          <w:rFonts w:ascii="Times New Roman" w:hAnsi="Times New Roman"/>
-          <w:bCs/>
-          <w:sz w:val="24"/>
-          <w:szCs w:val="24"/>
-        </w:rPr>
-        <w:t xml:space="preserve"> </w:t>
-      </w:r>
-      <w:proofErr w:type="spellStart"/>
-      <w:r>
-        <w:rPr>
-          <w:rFonts w:ascii="Times New Roman" w:hAnsi="Times New Roman"/>
-          <w:bCs/>
-          <w:sz w:val="24"/>
-          <w:szCs w:val="24"/>
-        </w:rPr>
-        <w:t>nilai</w:t>
-      </w:r>
-      <w:proofErr w:type="spellEnd"/>
-      <w:r>
-        <w:rPr>
-          <w:rFonts w:ascii="Times New Roman" w:hAnsi="Times New Roman"/>
-          <w:bCs/>
-          <w:sz w:val="24"/>
-          <w:szCs w:val="24"/>
-        </w:rPr>
-        <w:t xml:space="preserve"> </w:t>
-      </w:r>
-      <w:proofErr w:type="spellStart"/>
-      <w:r>
-        <w:rPr>
-          <w:rFonts w:ascii="Times New Roman" w:hAnsi="Times New Roman"/>
-          <w:bCs/>
-          <w:sz w:val="24"/>
-          <w:szCs w:val="24"/>
-        </w:rPr>
-        <w:t>kebenaran</w:t>
-      </w:r>
-      <w:proofErr w:type="spellEnd"/>
-      <w:r>
-        <w:rPr>
-          <w:rFonts w:ascii="Times New Roman" w:hAnsi="Times New Roman"/>
-          <w:bCs/>
-          <w:sz w:val="24"/>
-          <w:szCs w:val="24"/>
-        </w:rPr>
-        <w:t xml:space="preserve"> dan </w:t>
-      </w:r>
-      <w:proofErr w:type="spellStart"/>
-      <w:r>
-        <w:rPr>
-          <w:rFonts w:ascii="Times New Roman" w:hAnsi="Times New Roman"/>
-          <w:bCs/>
-          <w:sz w:val="24"/>
-          <w:szCs w:val="24"/>
-        </w:rPr>
-        <w:t>dari</w:t>
-      </w:r>
-      <w:proofErr w:type="spellEnd"/>
-      <w:r>
-        <w:rPr>
-          <w:rFonts w:ascii="Times New Roman" w:hAnsi="Times New Roman"/>
-          <w:bCs/>
-          <w:sz w:val="24"/>
-          <w:szCs w:val="24"/>
-        </w:rPr>
-        <w:t xml:space="preserve"> </w:t>
-      </w:r>
-      <w:proofErr w:type="spellStart"/>
-      <w:r>
-        <w:rPr>
-          <w:rFonts w:ascii="Times New Roman" w:hAnsi="Times New Roman"/>
-          <w:bCs/>
-          <w:sz w:val="24"/>
-          <w:szCs w:val="24"/>
-        </w:rPr>
-        <w:t>pernyataan</w:t>
-      </w:r>
-      <w:proofErr w:type="spellEnd"/>
-      <w:r>
-        <w:rPr>
-          <w:rFonts w:ascii="Times New Roman" w:hAnsi="Times New Roman"/>
-          <w:bCs/>
-          <w:sz w:val="24"/>
-          <w:szCs w:val="24"/>
-        </w:rPr>
-        <w:t xml:space="preserve"> </w:t>
-      </w:r>
-      <w:proofErr w:type="spellStart"/>
-      <w:r>
-        <w:rPr>
-          <w:rFonts w:ascii="Times New Roman" w:hAnsi="Times New Roman"/>
-          <w:bCs/>
-          <w:sz w:val="24"/>
-          <w:szCs w:val="24"/>
-        </w:rPr>
-        <w:t>berkuantor</w:t>
-      </w:r>
-      <w:proofErr w:type="spellEnd"/>
-      <w:r>
-        <w:rPr>
-          <w:rFonts w:ascii="Times New Roman" w:hAnsi="Times New Roman"/>
-          <w:bCs/>
-          <w:sz w:val="24"/>
-          <w:szCs w:val="24"/>
-        </w:rPr>
-        <w:t xml:space="preserve"> </w:t>
-      </w:r>
-      <w:proofErr w:type="spellStart"/>
-      <w:proofErr w:type="gramStart"/>
-      <w:r>
-        <w:rPr>
-          <w:rFonts w:ascii="Times New Roman" w:hAnsi="Times New Roman"/>
-          <w:bCs/>
-          <w:sz w:val="24"/>
-          <w:szCs w:val="24"/>
-        </w:rPr>
-        <w:t>berikut</w:t>
-      </w:r>
-      <w:proofErr w:type="spellEnd"/>
-      <w:r>
-        <w:rPr>
-          <w:rFonts w:ascii="Times New Roman" w:hAnsi="Times New Roman"/>
-          <w:bCs/>
-          <w:sz w:val="24"/>
-          <w:szCs w:val="24"/>
-        </w:rPr>
-        <w:t xml:space="preserve"> :</w:t>
-      </w:r>
-      <w:proofErr w:type="gramEnd"/>
+      <w:r>
+        <w:rPr>
+          <w:rFonts w:ascii="Times New Roman" w:hAnsi="Times New Roman"/>
+          <w:bCs/>
+          <w:sz w:val="24"/>
+          <w:szCs w:val="24"/>
+        </w:rPr>
+        <w:t>Tentukan nilai kebenaran dan dari pernyataan berkuantor berikut :</w:t>
+      </w:r>
     </w:p>
     <w:p>
       <w:pPr>
@@ -862,56 +303,16 @@
           <w:sz w:val="24"/>
           <w:szCs w:val="24"/>
         </w:rPr>
-        <w:t xml:space="preserve"> &lt; y + 1), </w:t>
-      </w:r>
-      <w:proofErr w:type="spellStart"/>
-      <w:r>
-        <w:rPr>
-          <w:rFonts w:ascii="Times New Roman" w:hAnsi="Times New Roman"/>
-          <w:bCs/>
-          <w:sz w:val="24"/>
-          <w:szCs w:val="24"/>
-        </w:rPr>
-        <w:t>dengan</w:t>
-      </w:r>
-      <w:proofErr w:type="spellEnd"/>
-      <w:r>
-        <w:rPr>
-          <w:rFonts w:ascii="Times New Roman" w:hAnsi="Times New Roman"/>
-          <w:bCs/>
-          <w:sz w:val="24"/>
-          <w:szCs w:val="24"/>
-        </w:rPr>
-        <w:t xml:space="preserve"> </w:t>
-      </w:r>
-      <w:r>
-        <w:rPr>
-          <w:rFonts w:ascii="Times New Roman" w:hAnsi="Times New Roman"/>
-          <w:bCs/>
-          <w:sz w:val="24"/>
-          <w:szCs w:val="24"/>
-        </w:rPr>
-        <w:t xml:space="preserve">domain </w:t>
-      </w:r>
-      <w:proofErr w:type="spellStart"/>
-      <w:r>
-        <w:rPr>
-          <w:rFonts w:ascii="Times New Roman" w:hAnsi="Times New Roman"/>
-          <w:bCs/>
-          <w:sz w:val="24"/>
-          <w:szCs w:val="24"/>
-        </w:rPr>
-        <w:t>dari</w:t>
-      </w:r>
-      <w:proofErr w:type="spellEnd"/>
-      <w:r>
-        <w:rPr>
-          <w:rFonts w:ascii="Times New Roman" w:hAnsi="Times New Roman"/>
-          <w:bCs/>
-          <w:sz w:val="24"/>
-          <w:szCs w:val="24"/>
-        </w:rPr>
-        <w:t xml:space="preserve"> variable </w:t>
+        <w:t xml:space="preserve"> &lt; y + 1), dengan </w:t>
+      </w:r>
+      <w:r>
+        <w:rPr>
+          <w:rFonts w:ascii="Times New Roman" w:hAnsi="Times New Roman"/>
+          <w:bCs/>
+          <w:sz w:val="24"/>
+          <w:szCs w:val="24"/>
+        </w:rPr>
+        <w:t xml:space="preserve">domain dari variable </w:t>
       </w:r>
       <w:r>
         <w:rPr>
@@ -922,45 +323,23 @@
         </w:rPr>
         <w:t xml:space="preserve">x, y </w:t>
       </w:r>
-      <w:proofErr w:type="spellStart"/>
-      <w:r>
-        <w:rPr>
-          <w:rFonts w:ascii="Times New Roman" w:hAnsi="Times New Roman"/>
-          <w:bCs/>
-          <w:sz w:val="24"/>
-          <w:szCs w:val="24"/>
-        </w:rPr>
-        <w:t>adalah</w:t>
-      </w:r>
-      <w:proofErr w:type="spellEnd"/>
-      <w:r>
-        <w:rPr>
-          <w:rFonts w:ascii="Times New Roman" w:hAnsi="Times New Roman"/>
-          <w:bCs/>
-          <w:sz w:val="24"/>
-          <w:szCs w:val="24"/>
-        </w:rPr>
-        <w:t xml:space="preserve"> </w:t>
-      </w:r>
-      <w:proofErr w:type="spellStart"/>
-      <w:r>
-        <w:rPr>
-          <w:rFonts w:ascii="Times New Roman" w:hAnsi="Times New Roman"/>
-          <w:bCs/>
-          <w:sz w:val="24"/>
-          <w:szCs w:val="24"/>
-        </w:rPr>
-        <w:t>himpunan</w:t>
-      </w:r>
-      <w:proofErr w:type="spellEnd"/>
-      <w:r>
-        <w:rPr>
-          <w:rFonts w:ascii="Times New Roman" w:hAnsi="Times New Roman"/>
-          <w:bCs/>
-          <w:sz w:val="24"/>
-          <w:szCs w:val="24"/>
-        </w:rPr>
-        <w:t xml:space="preserve"> </w:t>
+      <w:r>
+        <w:rPr>
+          <w:rFonts w:ascii="Times New Roman" w:hAnsi="Times New Roman"/>
+          <w:bCs/>
+          <w:sz w:val="24"/>
+          <w:szCs w:val="24"/>
+        </w:rPr>
+        <w:t xml:space="preserve">adalah </w:t>
+      </w:r>
+      <w:r>
+        <w:rPr>
+          <w:rFonts w:ascii="Times New Roman" w:hAnsi="Times New Roman"/>
+          <w:bCs/>
+          <w:sz w:val="24"/>
+          <w:szCs w:val="24"/>
+        </w:rPr>
+        <w:t xml:space="preserve">himpunan </w:t>
       </w:r>
     </w:p>
     <w:p>
@@ -1147,117 +526,15 @@
         </w:rPr>
         <w:t xml:space="preserve">), </w:t>
       </w:r>
-      <w:proofErr w:type="spellStart"/>
-      <w:r>
-        <w:rPr>
-          <w:rFonts w:ascii="Times New Roman" w:hAnsi="Times New Roman"/>
-          <w:bCs/>
-          <w:sz w:val="24"/>
-          <w:szCs w:val="24"/>
-        </w:rPr>
-        <w:t>dengan</w:t>
-      </w:r>
-      <w:proofErr w:type="spellEnd"/>
-      <w:r>
-        <w:rPr>
-          <w:rFonts w:ascii="Times New Roman" w:hAnsi="Times New Roman"/>
-          <w:bCs/>
-          <w:sz w:val="24"/>
-          <w:szCs w:val="24"/>
-        </w:rPr>
-        <w:t xml:space="preserve"> </w:t>
-      </w:r>
-      <w:proofErr w:type="spellStart"/>
-      <w:r>
-        <w:rPr>
-          <w:rFonts w:ascii="Times New Roman" w:hAnsi="Times New Roman"/>
-          <w:bCs/>
-          <w:sz w:val="24"/>
-          <w:szCs w:val="24"/>
-        </w:rPr>
-        <w:t>semesta</w:t>
-      </w:r>
-      <w:proofErr w:type="spellEnd"/>
-      <w:r>
-        <w:rPr>
-          <w:rFonts w:ascii="Times New Roman" w:hAnsi="Times New Roman"/>
-          <w:bCs/>
-          <w:sz w:val="24"/>
-          <w:szCs w:val="24"/>
-        </w:rPr>
-        <w:t xml:space="preserve"> </w:t>
-      </w:r>
-      <w:proofErr w:type="spellStart"/>
-      <w:r>
-        <w:rPr>
-          <w:rFonts w:ascii="Times New Roman" w:hAnsi="Times New Roman"/>
-          <w:bCs/>
-          <w:sz w:val="24"/>
-          <w:szCs w:val="24"/>
-        </w:rPr>
-        <w:t>pembicaraan</w:t>
-      </w:r>
-      <w:proofErr w:type="spellEnd"/>
-      <w:r>
-        <w:rPr>
-          <w:rFonts w:ascii="Times New Roman" w:hAnsi="Times New Roman"/>
-          <w:bCs/>
-          <w:sz w:val="24"/>
-          <w:szCs w:val="24"/>
-        </w:rPr>
-        <w:t xml:space="preserve"> </w:t>
-      </w:r>
-      <w:proofErr w:type="spellStart"/>
-      <w:r>
-        <w:rPr>
-          <w:rFonts w:ascii="Times New Roman" w:hAnsi="Times New Roman"/>
-          <w:bCs/>
-          <w:sz w:val="24"/>
-          <w:szCs w:val="24"/>
-        </w:rPr>
-        <w:t>himpunan</w:t>
-      </w:r>
-      <w:proofErr w:type="spellEnd"/>
-      <w:r>
-        <w:rPr>
-          <w:rFonts w:ascii="Times New Roman" w:hAnsi="Times New Roman"/>
-          <w:bCs/>
-          <w:sz w:val="24"/>
-          <w:szCs w:val="24"/>
-        </w:rPr>
-        <w:t xml:space="preserve"> </w:t>
-      </w:r>
-      <w:proofErr w:type="spellStart"/>
-      <w:r>
-        <w:rPr>
-          <w:rFonts w:ascii="Times New Roman" w:hAnsi="Times New Roman"/>
-          <w:bCs/>
-          <w:sz w:val="24"/>
-          <w:szCs w:val="24"/>
-        </w:rPr>
-        <w:t>bilangan</w:t>
-      </w:r>
-      <w:proofErr w:type="spellEnd"/>
-      <w:r>
-        <w:rPr>
-          <w:rFonts w:ascii="Times New Roman" w:hAnsi="Times New Roman"/>
-          <w:bCs/>
-          <w:sz w:val="24"/>
-          <w:szCs w:val="24"/>
-        </w:rPr>
-        <w:t xml:space="preserve"> </w:t>
-      </w:r>
-      <w:proofErr w:type="gramStart"/>
-      <w:r>
-        <w:rPr>
-          <w:rFonts w:ascii="Times New Roman" w:hAnsi="Times New Roman"/>
-          <w:bCs/>
-          <w:sz w:val="24"/>
-          <w:szCs w:val="24"/>
-        </w:rPr>
-        <w:t>real !</w:t>
-      </w:r>
-      <w:proofErr w:type="gramEnd"/>
+      <w:r>
+        <w:rPr>
+          <w:rFonts w:ascii="Times New Roman" w:hAnsi="Times New Roman"/>
+          <w:bCs/>
+          <w:sz w:val="24"/>
+          <w:szCs w:val="24"/>
+        </w:rPr>
+        <w:t>dengan semesta pembicaraan himpunan bilangan real !</w:t>
+      </w:r>
     </w:p>
     <w:p>
       <w:pPr>
@@ -1294,60 +571,13 @@
         </w:rPr>
         <w:t xml:space="preserve">   </w:t>
       </w:r>
-      <w:proofErr w:type="spellStart"/>
-      <w:r>
-        <w:rPr>
-          <w:rFonts w:ascii="Times New Roman" w:hAnsi="Times New Roman"/>
-          <w:sz w:val="24"/>
-          <w:szCs w:val="24"/>
-        </w:rPr>
-        <w:t>Tunjukkan</w:t>
-      </w:r>
-      <w:proofErr w:type="spellEnd"/>
-      <w:r>
-        <w:rPr>
-          <w:rFonts w:ascii="Times New Roman" w:hAnsi="Times New Roman"/>
-          <w:sz w:val="24"/>
-          <w:szCs w:val="24"/>
-        </w:rPr>
-        <w:t xml:space="preserve"> </w:t>
-      </w:r>
-      <w:proofErr w:type="spellStart"/>
-      <w:r>
-        <w:rPr>
-          <w:rFonts w:ascii="Times New Roman" w:hAnsi="Times New Roman"/>
-          <w:sz w:val="24"/>
-          <w:szCs w:val="24"/>
-        </w:rPr>
-        <w:t>bahwa</w:t>
-      </w:r>
-      <w:proofErr w:type="spellEnd"/>
-      <w:r>
-        <w:rPr>
-          <w:rFonts w:ascii="Times New Roman" w:hAnsi="Times New Roman"/>
-          <w:sz w:val="24"/>
-          <w:szCs w:val="24"/>
-        </w:rPr>
-        <w:t xml:space="preserve"> </w:t>
-      </w:r>
-      <w:proofErr w:type="spellStart"/>
-      <w:proofErr w:type="gramStart"/>
-      <w:r>
-        <w:rPr>
-          <w:rFonts w:ascii="Times New Roman" w:hAnsi="Times New Roman"/>
-          <w:sz w:val="24"/>
-          <w:szCs w:val="24"/>
-        </w:rPr>
-        <w:t>jika</w:t>
-      </w:r>
-      <w:proofErr w:type="spellEnd"/>
-      <w:r>
-        <w:rPr>
-          <w:rFonts w:ascii="Times New Roman" w:hAnsi="Times New Roman"/>
-          <w:sz w:val="24"/>
-          <w:szCs w:val="24"/>
-        </w:rPr>
-        <w:t xml:space="preserve">  </w:t>
+      <w:r>
+        <w:rPr>
+          <w:rFonts w:ascii="Times New Roman" w:hAnsi="Times New Roman"/>
+          <w:sz w:val="24"/>
+          <w:szCs w:val="24"/>
+        </w:rPr>
+        <w:t xml:space="preserve">Tunjukkan bahwa jika  </w:t>
       </w:r>
       <w:r>
         <w:rPr>
@@ -1357,9 +587,16 @@
           <w:sz w:val="24"/>
           <w:szCs w:val="24"/>
         </w:rPr>
-        <w:t>m</w:t>
-      </w:r>
-      <w:proofErr w:type="gramEnd"/>
+        <w:t xml:space="preserve">m </w:t>
+      </w:r>
+      <w:r>
+        <w:rPr>
+          <w:rFonts w:ascii="Times New Roman" w:eastAsia="STIXMath-Regular" w:hAnsi="Times New Roman"/>
+          <w:sz w:val="24"/>
+          <w:szCs w:val="24"/>
+        </w:rPr>
+        <w:t xml:space="preserve">+ </w:t>
+      </w:r>
       <w:r>
         <w:rPr>
           <w:rFonts w:ascii="Times New Roman" w:hAnsi="Times New Roman"/>
@@ -1368,15 +605,15 @@
           <w:sz w:val="24"/>
           <w:szCs w:val="24"/>
         </w:rPr>
-        <w:t xml:space="preserve"> </w:t>
-      </w:r>
-      <w:r>
-        <w:rPr>
-          <w:rFonts w:ascii="Times New Roman" w:eastAsia="STIXMath-Regular" w:hAnsi="Times New Roman"/>
-          <w:sz w:val="24"/>
-          <w:szCs w:val="24"/>
-        </w:rPr>
-        <w:t xml:space="preserve">+ </w:t>
+        <w:t xml:space="preserve">n </w:t>
+      </w:r>
+      <w:r>
+        <w:rPr>
+          <w:rFonts w:ascii="Times New Roman" w:hAnsi="Times New Roman"/>
+          <w:sz w:val="24"/>
+          <w:szCs w:val="24"/>
+        </w:rPr>
+        <w:t xml:space="preserve">and </w:t>
       </w:r>
       <w:r>
         <w:rPr>
@@ -1390,11 +627,11 @@
       </w:r>
       <w:r>
         <w:rPr>
-          <w:rFonts w:ascii="Times New Roman" w:hAnsi="Times New Roman"/>
-          <w:sz w:val="24"/>
-          <w:szCs w:val="24"/>
-        </w:rPr>
-        <w:t xml:space="preserve">and </w:t>
+          <w:rFonts w:ascii="Times New Roman" w:eastAsia="STIXMath-Regular" w:hAnsi="Times New Roman"/>
+          <w:sz w:val="24"/>
+          <w:szCs w:val="24"/>
+        </w:rPr>
+        <w:t xml:space="preserve">+ </w:t>
       </w:r>
       <w:r>
         <w:rPr>
@@ -1404,15 +641,15 @@
           <w:sz w:val="24"/>
           <w:szCs w:val="24"/>
         </w:rPr>
-        <w:t xml:space="preserve">n </w:t>
-      </w:r>
-      <w:r>
-        <w:rPr>
-          <w:rFonts w:ascii="Times New Roman" w:eastAsia="STIXMath-Regular" w:hAnsi="Times New Roman"/>
-          <w:sz w:val="24"/>
-          <w:szCs w:val="24"/>
-        </w:rPr>
-        <w:t xml:space="preserve">+ </w:t>
+        <w:t xml:space="preserve">p </w:t>
+      </w:r>
+      <w:r>
+        <w:rPr>
+          <w:rFonts w:ascii="Times New Roman" w:hAnsi="Times New Roman"/>
+          <w:sz w:val="24"/>
+          <w:szCs w:val="24"/>
+        </w:rPr>
+        <w:t xml:space="preserve">adalah bilangan genap,  dimana </w:t>
       </w:r>
       <w:r>
         <w:rPr>
@@ -1422,79 +659,15 @@
           <w:sz w:val="24"/>
           <w:szCs w:val="24"/>
         </w:rPr>
-        <w:t xml:space="preserve">p </w:t>
-      </w:r>
-      <w:proofErr w:type="spellStart"/>
-      <w:r>
-        <w:rPr>
-          <w:rFonts w:ascii="Times New Roman" w:hAnsi="Times New Roman"/>
-          <w:sz w:val="24"/>
-          <w:szCs w:val="24"/>
-        </w:rPr>
-        <w:t>adalah</w:t>
-      </w:r>
-      <w:proofErr w:type="spellEnd"/>
-      <w:r>
-        <w:rPr>
-          <w:rFonts w:ascii="Times New Roman" w:hAnsi="Times New Roman"/>
-          <w:sz w:val="24"/>
-          <w:szCs w:val="24"/>
-        </w:rPr>
-        <w:t xml:space="preserve"> </w:t>
-      </w:r>
-      <w:proofErr w:type="spellStart"/>
-      <w:r>
-        <w:rPr>
-          <w:rFonts w:ascii="Times New Roman" w:hAnsi="Times New Roman"/>
-          <w:sz w:val="24"/>
-          <w:szCs w:val="24"/>
-        </w:rPr>
-        <w:t>bilangan</w:t>
-      </w:r>
-      <w:proofErr w:type="spellEnd"/>
-      <w:r>
-        <w:rPr>
-          <w:rFonts w:ascii="Times New Roman" w:hAnsi="Times New Roman"/>
-          <w:sz w:val="24"/>
-          <w:szCs w:val="24"/>
-        </w:rPr>
-        <w:t xml:space="preserve"> </w:t>
-      </w:r>
-      <w:proofErr w:type="spellStart"/>
-      <w:r>
-        <w:rPr>
-          <w:rFonts w:ascii="Times New Roman" w:hAnsi="Times New Roman"/>
-          <w:sz w:val="24"/>
-          <w:szCs w:val="24"/>
-        </w:rPr>
-        <w:t>genap</w:t>
-      </w:r>
-      <w:proofErr w:type="spellEnd"/>
-      <w:r>
-        <w:rPr>
-          <w:rFonts w:ascii="Times New Roman" w:hAnsi="Times New Roman"/>
-          <w:sz w:val="24"/>
-          <w:szCs w:val="24"/>
-        </w:rPr>
-        <w:t xml:space="preserve">,  </w:t>
-      </w:r>
-      <w:proofErr w:type="spellStart"/>
-      <w:r>
-        <w:rPr>
-          <w:rFonts w:ascii="Times New Roman" w:hAnsi="Times New Roman"/>
-          <w:sz w:val="24"/>
-          <w:szCs w:val="24"/>
-        </w:rPr>
-        <w:t>dimana</w:t>
-      </w:r>
-      <w:proofErr w:type="spellEnd"/>
-      <w:r>
-        <w:rPr>
-          <w:rFonts w:ascii="Times New Roman" w:hAnsi="Times New Roman"/>
-          <w:sz w:val="24"/>
-          <w:szCs w:val="24"/>
-        </w:rPr>
-        <w:t xml:space="preserve"> </w:t>
+        <w:t xml:space="preserve">m, n, </w:t>
+      </w:r>
+      <w:r>
+        <w:rPr>
+          <w:rFonts w:ascii="Times New Roman" w:hAnsi="Times New Roman"/>
+          <w:sz w:val="24"/>
+          <w:szCs w:val="24"/>
+        </w:rPr>
+        <w:t xml:space="preserve">dan </w:t>
       </w:r>
       <w:r>
         <w:rPr>
@@ -1504,15 +677,7 @@
           <w:sz w:val="24"/>
           <w:szCs w:val="24"/>
         </w:rPr>
-        <w:t xml:space="preserve">m, n, </w:t>
-      </w:r>
-      <w:r>
-        <w:rPr>
-          <w:rFonts w:ascii="Times New Roman" w:hAnsi="Times New Roman"/>
-          <w:sz w:val="24"/>
-          <w:szCs w:val="24"/>
-        </w:rPr>
-        <w:t xml:space="preserve">dan </w:t>
+        <w:t xml:space="preserve">p </w:t>
       </w:r>
       <w:r>
         <w:rPr>
@@ -1522,7 +687,15 @@
           <w:sz w:val="24"/>
           <w:szCs w:val="24"/>
         </w:rPr>
-        <w:t xml:space="preserve">p </w:t>
+        <w:t xml:space="preserve">   </w:t>
+      </w:r>
+      <w:r>
+        <w:rPr>
+          <w:rFonts w:ascii="Times New Roman" w:hAnsi="Times New Roman"/>
+          <w:sz w:val="24"/>
+          <w:szCs w:val="24"/>
+        </w:rPr>
+        <w:t xml:space="preserve">adalah bilangan bulat , maka  </w:t>
       </w:r>
       <w:r>
         <w:rPr>
@@ -1532,79 +705,15 @@
           <w:sz w:val="24"/>
           <w:szCs w:val="24"/>
         </w:rPr>
-        <w:t xml:space="preserve">   </w:t>
-      </w:r>
-      <w:proofErr w:type="spellStart"/>
-      <w:r>
-        <w:rPr>
-          <w:rFonts w:ascii="Times New Roman" w:hAnsi="Times New Roman"/>
-          <w:sz w:val="24"/>
-          <w:szCs w:val="24"/>
-        </w:rPr>
-        <w:t>adalah</w:t>
-      </w:r>
-      <w:proofErr w:type="spellEnd"/>
-      <w:r>
-        <w:rPr>
-          <w:rFonts w:ascii="Times New Roman" w:hAnsi="Times New Roman"/>
-          <w:sz w:val="24"/>
-          <w:szCs w:val="24"/>
-        </w:rPr>
-        <w:t xml:space="preserve"> </w:t>
-      </w:r>
-      <w:proofErr w:type="spellStart"/>
-      <w:r>
-        <w:rPr>
-          <w:rFonts w:ascii="Times New Roman" w:hAnsi="Times New Roman"/>
-          <w:sz w:val="24"/>
-          <w:szCs w:val="24"/>
-        </w:rPr>
-        <w:t>bilangan</w:t>
-      </w:r>
-      <w:proofErr w:type="spellEnd"/>
-      <w:r>
-        <w:rPr>
-          <w:rFonts w:ascii="Times New Roman" w:hAnsi="Times New Roman"/>
-          <w:sz w:val="24"/>
-          <w:szCs w:val="24"/>
-        </w:rPr>
-        <w:t xml:space="preserve"> </w:t>
-      </w:r>
-      <w:proofErr w:type="spellStart"/>
-      <w:r>
-        <w:rPr>
-          <w:rFonts w:ascii="Times New Roman" w:hAnsi="Times New Roman"/>
-          <w:sz w:val="24"/>
-          <w:szCs w:val="24"/>
-        </w:rPr>
-        <w:t>bulat</w:t>
-      </w:r>
-      <w:proofErr w:type="spellEnd"/>
-      <w:r>
-        <w:rPr>
-          <w:rFonts w:ascii="Times New Roman" w:hAnsi="Times New Roman"/>
-          <w:sz w:val="24"/>
-          <w:szCs w:val="24"/>
-        </w:rPr>
-        <w:t xml:space="preserve"> , </w:t>
-      </w:r>
-      <w:proofErr w:type="spellStart"/>
-      <w:r>
-        <w:rPr>
-          <w:rFonts w:ascii="Times New Roman" w:hAnsi="Times New Roman"/>
-          <w:sz w:val="24"/>
-          <w:szCs w:val="24"/>
-        </w:rPr>
-        <w:t>maka</w:t>
-      </w:r>
-      <w:proofErr w:type="spellEnd"/>
-      <w:r>
-        <w:rPr>
-          <w:rFonts w:ascii="Times New Roman" w:hAnsi="Times New Roman"/>
-          <w:sz w:val="24"/>
-          <w:szCs w:val="24"/>
-        </w:rPr>
-        <w:t xml:space="preserve">  </w:t>
+        <w:t xml:space="preserve">m </w:t>
+      </w:r>
+      <w:r>
+        <w:rPr>
+          <w:rFonts w:ascii="Times New Roman" w:eastAsia="STIXMath-Regular" w:hAnsi="Times New Roman"/>
+          <w:sz w:val="24"/>
+          <w:szCs w:val="24"/>
+        </w:rPr>
+        <w:t xml:space="preserve">+ </w:t>
       </w:r>
       <w:r>
         <w:rPr>
@@ -1614,79 +723,15 @@
           <w:sz w:val="24"/>
           <w:szCs w:val="24"/>
         </w:rPr>
-        <w:t xml:space="preserve">m </w:t>
-      </w:r>
-      <w:r>
-        <w:rPr>
-          <w:rFonts w:ascii="Times New Roman" w:eastAsia="STIXMath-Regular" w:hAnsi="Times New Roman"/>
-          <w:sz w:val="24"/>
-          <w:szCs w:val="24"/>
-        </w:rPr>
-        <w:t xml:space="preserve">+ </w:t>
-      </w:r>
-      <w:r>
-        <w:rPr>
-          <w:rFonts w:ascii="Times New Roman" w:hAnsi="Times New Roman"/>
-          <w:i/>
-          <w:iCs/>
-          <w:sz w:val="24"/>
-          <w:szCs w:val="24"/>
-        </w:rPr>
         <w:t xml:space="preserve">p </w:t>
       </w:r>
-      <w:proofErr w:type="spellStart"/>
-      <w:r>
-        <w:rPr>
-          <w:rFonts w:ascii="Times New Roman" w:hAnsi="Times New Roman"/>
-          <w:sz w:val="24"/>
-          <w:szCs w:val="24"/>
-        </w:rPr>
-        <w:t>adalah</w:t>
-      </w:r>
-      <w:proofErr w:type="spellEnd"/>
-      <w:r>
-        <w:rPr>
-          <w:rFonts w:ascii="Times New Roman" w:hAnsi="Times New Roman"/>
-          <w:sz w:val="24"/>
-          <w:szCs w:val="24"/>
-        </w:rPr>
-        <w:t xml:space="preserve"> </w:t>
-      </w:r>
-      <w:proofErr w:type="spellStart"/>
-      <w:r>
-        <w:rPr>
-          <w:rFonts w:ascii="Times New Roman" w:hAnsi="Times New Roman"/>
-          <w:sz w:val="24"/>
-          <w:szCs w:val="24"/>
-        </w:rPr>
-        <w:t>bilangan</w:t>
-      </w:r>
-      <w:proofErr w:type="spellEnd"/>
-      <w:r>
-        <w:rPr>
-          <w:rFonts w:ascii="Times New Roman" w:hAnsi="Times New Roman"/>
-          <w:sz w:val="24"/>
-          <w:szCs w:val="24"/>
-        </w:rPr>
-        <w:t xml:space="preserve"> </w:t>
-      </w:r>
-      <w:proofErr w:type="spellStart"/>
-      <w:r>
-        <w:rPr>
-          <w:rFonts w:ascii="Times New Roman" w:hAnsi="Times New Roman"/>
-          <w:sz w:val="24"/>
-          <w:szCs w:val="24"/>
-        </w:rPr>
-        <w:t>genap</w:t>
-      </w:r>
-      <w:proofErr w:type="spellEnd"/>
-      <w:r>
-        <w:rPr>
-          <w:rFonts w:ascii="Times New Roman" w:hAnsi="Times New Roman"/>
-          <w:sz w:val="24"/>
-          <w:szCs w:val="24"/>
-        </w:rPr>
-        <w:t>.</w:t>
+      <w:r>
+        <w:rPr>
+          <w:rFonts w:ascii="Times New Roman" w:hAnsi="Times New Roman"/>
+          <w:sz w:val="24"/>
+          <w:szCs w:val="24"/>
+        </w:rPr>
+        <w:t>adalah bilangan genap.</w:t>
       </w:r>
     </w:p>
     <w:p>
@@ -1710,46 +755,8 @@
           <w:sz w:val="24"/>
           <w:szCs w:val="24"/>
         </w:rPr>
-        <w:t xml:space="preserve">b.   </w:t>
-      </w:r>
-      <w:proofErr w:type="spellStart"/>
-      <w:r>
-        <w:rPr>
-          <w:rFonts w:ascii="Times New Roman" w:hAnsi="Times New Roman"/>
-          <w:sz w:val="24"/>
-          <w:szCs w:val="24"/>
-        </w:rPr>
-        <w:t>Tunjukkan</w:t>
-      </w:r>
-      <w:proofErr w:type="spellEnd"/>
-      <w:r>
-        <w:rPr>
-          <w:rFonts w:ascii="Times New Roman" w:hAnsi="Times New Roman"/>
-          <w:sz w:val="24"/>
-          <w:szCs w:val="24"/>
-        </w:rPr>
-        <w:t xml:space="preserve"> </w:t>
-      </w:r>
-      <w:proofErr w:type="spellStart"/>
-      <w:r>
-        <w:rPr>
-          <w:rFonts w:ascii="Times New Roman" w:hAnsi="Times New Roman"/>
-          <w:sz w:val="24"/>
-          <w:szCs w:val="24"/>
-        </w:rPr>
-        <w:t>bahwa</w:t>
-      </w:r>
-      <w:proofErr w:type="spellEnd"/>
-      <w:r>
-        <w:rPr>
-          <w:rFonts w:ascii="Times New Roman" w:hAnsi="Times New Roman"/>
-          <w:sz w:val="24"/>
-          <w:szCs w:val="24"/>
-        </w:rPr>
-        <w:t xml:space="preserve"> </w:t>
-      </w:r>
-      <w:proofErr w:type="spellStart"/>
-      <w:proofErr w:type="gramStart"/>
+        <w:t xml:space="preserve">b.   Tunjukkan bahwa </w:t>
+      </w:r>
       <w:r>
         <w:rPr>
           <w:rStyle w:val="Emphasis"/>
@@ -1768,7 +775,6 @@
         </w:rPr>
         <w:t>ika</w:t>
       </w:r>
-      <w:proofErr w:type="spellEnd"/>
       <w:r>
         <w:rPr>
           <w:rStyle w:val="Emphasis"/>
@@ -1786,19 +792,7 @@
           <w:szCs w:val="24"/>
           <w:shd w:val="clear" w:color="auto" w:fill="FFFFFF"/>
         </w:rPr>
-        <w:t>n</w:t>
-      </w:r>
-      <w:proofErr w:type="gramEnd"/>
-      <w:r>
-        <w:rPr>
-          <w:rStyle w:val="Emphasis"/>
-          <w:rFonts w:ascii="Times New Roman" w:hAnsi="Times New Roman"/>
-          <w:color w:val="000000"/>
-          <w:sz w:val="24"/>
-          <w:szCs w:val="24"/>
-          <w:shd w:val="clear" w:color="auto" w:fill="FFFFFF"/>
-        </w:rPr>
-        <w:t xml:space="preserve"> </w:t>
+        <w:t xml:space="preserve">n </w:t>
       </w:r>
       <m:oMath>
         <m:r>
@@ -1930,95 +924,13 @@
           <w:szCs w:val="24"/>
         </w:rPr>
       </w:pPr>
-      <w:proofErr w:type="spellStart"/>
-      <w:r>
-        <w:rPr>
-          <w:rFonts w:ascii="Times New Roman" w:hAnsi="Times New Roman"/>
-          <w:sz w:val="24"/>
-          <w:szCs w:val="24"/>
-        </w:rPr>
-        <w:t>Buktikan</w:t>
-      </w:r>
-      <w:proofErr w:type="spellEnd"/>
-      <w:r>
-        <w:rPr>
-          <w:rFonts w:ascii="Times New Roman" w:hAnsi="Times New Roman"/>
-          <w:sz w:val="24"/>
-          <w:szCs w:val="24"/>
-        </w:rPr>
-        <w:t xml:space="preserve"> </w:t>
-      </w:r>
-      <w:proofErr w:type="spellStart"/>
-      <w:r>
-        <w:rPr>
-          <w:rFonts w:ascii="Times New Roman" w:hAnsi="Times New Roman"/>
-          <w:sz w:val="24"/>
-          <w:szCs w:val="24"/>
-        </w:rPr>
-        <w:t>dengan</w:t>
-      </w:r>
-      <w:proofErr w:type="spellEnd"/>
-      <w:r>
-        <w:rPr>
-          <w:rFonts w:ascii="Times New Roman" w:hAnsi="Times New Roman"/>
-          <w:sz w:val="24"/>
-          <w:szCs w:val="24"/>
-        </w:rPr>
-        <w:t xml:space="preserve"> </w:t>
-      </w:r>
-      <w:proofErr w:type="spellStart"/>
-      <w:r>
-        <w:rPr>
-          <w:rFonts w:ascii="Times New Roman" w:hAnsi="Times New Roman"/>
-          <w:sz w:val="24"/>
-          <w:szCs w:val="24"/>
-        </w:rPr>
-        <w:t>induksi</w:t>
-      </w:r>
-      <w:proofErr w:type="spellEnd"/>
-      <w:r>
-        <w:rPr>
-          <w:rFonts w:ascii="Times New Roman" w:hAnsi="Times New Roman"/>
-          <w:sz w:val="24"/>
-          <w:szCs w:val="24"/>
-        </w:rPr>
-        <w:t xml:space="preserve"> </w:t>
-      </w:r>
-      <w:proofErr w:type="spellStart"/>
-      <w:r>
-        <w:rPr>
-          <w:rFonts w:ascii="Times New Roman" w:hAnsi="Times New Roman"/>
-          <w:sz w:val="24"/>
-          <w:szCs w:val="24"/>
-        </w:rPr>
-        <w:t>matematika</w:t>
-      </w:r>
-      <w:proofErr w:type="spellEnd"/>
-      <w:r>
-        <w:rPr>
-          <w:rFonts w:ascii="Times New Roman" w:hAnsi="Times New Roman"/>
-          <w:sz w:val="24"/>
-          <w:szCs w:val="24"/>
-        </w:rPr>
-        <w:t xml:space="preserve"> </w:t>
-      </w:r>
-      <w:proofErr w:type="spellStart"/>
-      <w:r>
-        <w:rPr>
-          <w:rFonts w:ascii="Times New Roman" w:hAnsi="Times New Roman"/>
-          <w:sz w:val="24"/>
-          <w:szCs w:val="24"/>
-        </w:rPr>
-        <w:t>bahwa</w:t>
-      </w:r>
-      <w:proofErr w:type="spellEnd"/>
-      <w:r>
-        <w:rPr>
-          <w:rFonts w:ascii="Times New Roman" w:hAnsi="Times New Roman"/>
-          <w:sz w:val="24"/>
-          <w:szCs w:val="24"/>
-        </w:rPr>
-        <w:t xml:space="preserve"> </w:t>
+      <w:r>
+        <w:rPr>
+          <w:rFonts w:ascii="Times New Roman" w:hAnsi="Times New Roman"/>
+          <w:sz w:val="24"/>
+          <w:szCs w:val="24"/>
+        </w:rPr>
+        <w:t xml:space="preserve">Buktikan dengan induksi matematika bahwa </w:t>
       </w:r>
       <w:r>
         <w:rPr>
@@ -2388,7 +1300,6 @@
         </w:rPr>
         <w:t xml:space="preserve"> </w:t>
       </w:r>
-      <w:proofErr w:type="gramStart"/>
       <w:r>
         <w:rPr>
           <w:rFonts w:ascii="Times New Roman" w:hAnsi="Times New Roman"/>
@@ -2403,27 +1314,8 @@
           <w:sz w:val="24"/>
           <w:szCs w:val="24"/>
         </w:rPr>
-        <w:t>,</w:t>
-      </w:r>
-      <w:proofErr w:type="gramEnd"/>
-      <w:r>
-        <w:rPr>
-          <w:rFonts w:ascii="Times New Roman" w:hAnsi="Times New Roman"/>
-          <w:sz w:val="24"/>
-          <w:szCs w:val="24"/>
-        </w:rPr>
-        <w:t xml:space="preserve"> </w:t>
-      </w:r>
-      <w:proofErr w:type="spellStart"/>
-      <w:r>
-        <w:rPr>
-          <w:rFonts w:ascii="Times New Roman" w:hAnsi="Times New Roman"/>
-          <w:sz w:val="24"/>
-          <w:szCs w:val="24"/>
-        </w:rPr>
-        <w:t>jika</w:t>
-      </w:r>
-      <w:proofErr w:type="spellEnd"/>
+        <w:t>, jika</w:t>
+      </w:r>
       <w:r>
         <w:rPr>
           <w:rFonts w:ascii="Times New Roman" w:hAnsi="Times New Roman"/>
@@ -2442,16 +1334,14 @@
         </w:rPr>
         <w:t xml:space="preserve">n </w:t>
       </w:r>
-      <w:proofErr w:type="spellStart"/>
-      <w:r>
-        <w:rPr>
-          <w:rFonts w:ascii="Times New Roman" w:hAnsi="Times New Roman"/>
-          <w:sz w:val="24"/>
-          <w:szCs w:val="24"/>
-        </w:rPr>
-        <w:t>adalah</w:t>
-      </w:r>
-      <w:proofErr w:type="spellEnd"/>
+      <w:r>
+        <w:rPr>
+          <w:rFonts w:ascii="Times New Roman" w:hAnsi="Times New Roman"/>
+          <w:sz w:val="24"/>
+          <w:szCs w:val="24"/>
+        </w:rPr>
+        <w:t xml:space="preserve">adalah </w:t>
+      </w:r>
       <w:r>
         <w:rPr>
           <w:rFonts w:ascii="Times New Roman" w:hAnsi="Times New Roman"/>
@@ -2466,61 +1356,7 @@
           <w:sz w:val="24"/>
           <w:szCs w:val="24"/>
         </w:rPr>
-        <w:t xml:space="preserve"> </w:t>
-      </w:r>
-      <w:proofErr w:type="spellStart"/>
-      <w:r>
-        <w:rPr>
-          <w:rFonts w:ascii="Times New Roman" w:hAnsi="Times New Roman"/>
-          <w:sz w:val="24"/>
-          <w:szCs w:val="24"/>
-        </w:rPr>
-        <w:t>bilangan</w:t>
-      </w:r>
-      <w:proofErr w:type="spellEnd"/>
-      <w:r>
-        <w:rPr>
-          <w:rFonts w:ascii="Times New Roman" w:hAnsi="Times New Roman"/>
-          <w:sz w:val="24"/>
-          <w:szCs w:val="24"/>
-        </w:rPr>
-        <w:t xml:space="preserve"> </w:t>
-      </w:r>
-      <w:proofErr w:type="spellStart"/>
-      <w:r>
-        <w:rPr>
-          <w:rFonts w:ascii="Times New Roman" w:hAnsi="Times New Roman"/>
-          <w:sz w:val="24"/>
-          <w:szCs w:val="24"/>
-        </w:rPr>
-        <w:t>bulat</w:t>
-      </w:r>
-      <w:proofErr w:type="spellEnd"/>
-      <w:r>
-        <w:rPr>
-          <w:rFonts w:ascii="Times New Roman" w:hAnsi="Times New Roman"/>
-          <w:sz w:val="24"/>
-          <w:szCs w:val="24"/>
-        </w:rPr>
-        <w:t xml:space="preserve"> non </w:t>
-      </w:r>
-      <w:proofErr w:type="spellStart"/>
-      <w:r>
-        <w:rPr>
-          <w:rFonts w:ascii="Times New Roman" w:hAnsi="Times New Roman"/>
-          <w:sz w:val="24"/>
-          <w:szCs w:val="24"/>
-        </w:rPr>
-        <w:t>negatif</w:t>
-      </w:r>
-      <w:proofErr w:type="spellEnd"/>
-      <w:r>
-        <w:rPr>
-          <w:rFonts w:ascii="Times New Roman" w:hAnsi="Times New Roman"/>
-          <w:sz w:val="24"/>
-          <w:szCs w:val="24"/>
-        </w:rPr>
-        <w:t xml:space="preserve">. </w:t>
+        <w:t xml:space="preserve">bilangan bulat non negatif. </w:t>
       </w:r>
     </w:p>
     <w:p>
@@ -2718,269 +1554,7 @@
           <w:szCs w:val="24"/>
         </w:rPr>
         <w:lastRenderedPageBreak/>
-        <w:t xml:space="preserve">3A. </w:t>
-      </w:r>
-      <w:proofErr w:type="spellStart"/>
-      <w:r>
-        <w:rPr>
-          <w:rFonts w:ascii="Times New Roman" w:hAnsi="Times New Roman"/>
-          <w:sz w:val="24"/>
-          <w:szCs w:val="24"/>
-        </w:rPr>
-        <w:t>Tunjukkan</w:t>
-      </w:r>
-      <w:proofErr w:type="spellEnd"/>
-      <w:r>
-        <w:rPr>
-          <w:rFonts w:ascii="Times New Roman" w:hAnsi="Times New Roman"/>
-          <w:sz w:val="24"/>
-          <w:szCs w:val="24"/>
-        </w:rPr>
-        <w:t xml:space="preserve"> </w:t>
-      </w:r>
-      <w:proofErr w:type="spellStart"/>
-      <w:r>
-        <w:rPr>
-          <w:rFonts w:ascii="Times New Roman" w:hAnsi="Times New Roman"/>
-          <w:sz w:val="24"/>
-          <w:szCs w:val="24"/>
-        </w:rPr>
-        <w:t>bahwa</w:t>
-      </w:r>
-      <w:proofErr w:type="spellEnd"/>
-      <w:r>
-        <w:rPr>
-          <w:rFonts w:ascii="Times New Roman" w:hAnsi="Times New Roman"/>
-          <w:sz w:val="24"/>
-          <w:szCs w:val="24"/>
-        </w:rPr>
-        <w:t xml:space="preserve"> </w:t>
-      </w:r>
-      <w:proofErr w:type="spellStart"/>
-      <w:proofErr w:type="gramStart"/>
-      <w:r>
-        <w:rPr>
-          <w:rFonts w:ascii="Times New Roman" w:hAnsi="Times New Roman"/>
-          <w:sz w:val="24"/>
-          <w:szCs w:val="24"/>
-        </w:rPr>
-        <w:t>jika</w:t>
-      </w:r>
-      <w:proofErr w:type="spellEnd"/>
-      <w:r>
-        <w:rPr>
-          <w:rFonts w:ascii="Times New Roman" w:hAnsi="Times New Roman"/>
-          <w:sz w:val="24"/>
-          <w:szCs w:val="24"/>
-        </w:rPr>
-        <w:t xml:space="preserve">  m</w:t>
-      </w:r>
-      <w:proofErr w:type="gramEnd"/>
-      <w:r>
-        <w:rPr>
-          <w:rFonts w:ascii="Times New Roman" w:hAnsi="Times New Roman"/>
-          <w:sz w:val="24"/>
-          <w:szCs w:val="24"/>
-        </w:rPr>
-        <w:t xml:space="preserve"> + n and n + p </w:t>
-      </w:r>
-      <w:proofErr w:type="spellStart"/>
-      <w:r>
-        <w:rPr>
-          <w:rFonts w:ascii="Times New Roman" w:hAnsi="Times New Roman"/>
-          <w:sz w:val="24"/>
-          <w:szCs w:val="24"/>
-        </w:rPr>
-        <w:t>adalah</w:t>
-      </w:r>
-      <w:proofErr w:type="spellEnd"/>
-      <w:r>
-        <w:rPr>
-          <w:rFonts w:ascii="Times New Roman" w:hAnsi="Times New Roman"/>
-          <w:sz w:val="24"/>
-          <w:szCs w:val="24"/>
-        </w:rPr>
-        <w:t xml:space="preserve"> </w:t>
-      </w:r>
-      <w:proofErr w:type="spellStart"/>
-      <w:r>
-        <w:rPr>
-          <w:rFonts w:ascii="Times New Roman" w:hAnsi="Times New Roman"/>
-          <w:sz w:val="24"/>
-          <w:szCs w:val="24"/>
-        </w:rPr>
-        <w:t>bilangan</w:t>
-      </w:r>
-      <w:proofErr w:type="spellEnd"/>
-      <w:r>
-        <w:rPr>
-          <w:rFonts w:ascii="Times New Roman" w:hAnsi="Times New Roman"/>
-          <w:sz w:val="24"/>
-          <w:szCs w:val="24"/>
-        </w:rPr>
-        <w:t xml:space="preserve"> </w:t>
-      </w:r>
-      <w:proofErr w:type="spellStart"/>
-      <w:r>
-        <w:rPr>
-          <w:rFonts w:ascii="Times New Roman" w:hAnsi="Times New Roman"/>
-          <w:sz w:val="24"/>
-          <w:szCs w:val="24"/>
-        </w:rPr>
-        <w:t>genap</w:t>
-      </w:r>
-      <w:proofErr w:type="spellEnd"/>
-      <w:r>
-        <w:rPr>
-          <w:rFonts w:ascii="Times New Roman" w:hAnsi="Times New Roman"/>
-          <w:sz w:val="24"/>
-          <w:szCs w:val="24"/>
-        </w:rPr>
-        <w:t xml:space="preserve">,  </w:t>
-      </w:r>
-      <w:proofErr w:type="spellStart"/>
-      <w:r>
-        <w:rPr>
-          <w:rFonts w:ascii="Times New Roman" w:hAnsi="Times New Roman"/>
-          <w:sz w:val="24"/>
-          <w:szCs w:val="24"/>
-        </w:rPr>
-        <w:t>dimana</w:t>
-      </w:r>
-      <w:proofErr w:type="spellEnd"/>
-      <w:r>
-        <w:rPr>
-          <w:rFonts w:ascii="Times New Roman" w:hAnsi="Times New Roman"/>
-          <w:sz w:val="24"/>
-          <w:szCs w:val="24"/>
-        </w:rPr>
-        <w:t xml:space="preserve"> m, n, dan p    </w:t>
-      </w:r>
-      <w:proofErr w:type="spellStart"/>
-      <w:r>
-        <w:rPr>
-          <w:rFonts w:ascii="Times New Roman" w:hAnsi="Times New Roman"/>
-          <w:sz w:val="24"/>
-          <w:szCs w:val="24"/>
-        </w:rPr>
-        <w:t>adalah</w:t>
-      </w:r>
-      <w:proofErr w:type="spellEnd"/>
-      <w:r>
-        <w:rPr>
-          <w:rFonts w:ascii="Times New Roman" w:hAnsi="Times New Roman"/>
-          <w:sz w:val="24"/>
-          <w:szCs w:val="24"/>
-        </w:rPr>
-        <w:t xml:space="preserve"> </w:t>
-      </w:r>
-      <w:proofErr w:type="spellStart"/>
-      <w:r>
-        <w:rPr>
-          <w:rFonts w:ascii="Times New Roman" w:hAnsi="Times New Roman"/>
-          <w:sz w:val="24"/>
-          <w:szCs w:val="24"/>
-        </w:rPr>
-        <w:t>bilangan</w:t>
-      </w:r>
-      <w:proofErr w:type="spellEnd"/>
-      <w:r>
-        <w:rPr>
-          <w:rFonts w:ascii="Times New Roman" w:hAnsi="Times New Roman"/>
-          <w:sz w:val="24"/>
-          <w:szCs w:val="24"/>
-        </w:rPr>
-        <w:t xml:space="preserve"> </w:t>
-      </w:r>
-      <w:proofErr w:type="spellStart"/>
-      <w:r>
-        <w:rPr>
-          <w:rFonts w:ascii="Times New Roman" w:hAnsi="Times New Roman"/>
-          <w:sz w:val="24"/>
-          <w:szCs w:val="24"/>
-        </w:rPr>
-        <w:t>bulat</w:t>
-      </w:r>
-      <w:proofErr w:type="spellEnd"/>
-      <w:r>
-        <w:rPr>
-          <w:rFonts w:ascii="Times New Roman" w:hAnsi="Times New Roman"/>
-          <w:sz w:val="24"/>
-          <w:szCs w:val="24"/>
-        </w:rPr>
-        <w:t xml:space="preserve"> , </w:t>
-      </w:r>
-      <w:proofErr w:type="spellStart"/>
-      <w:r>
-        <w:rPr>
-          <w:rFonts w:ascii="Times New Roman" w:hAnsi="Times New Roman"/>
-          <w:sz w:val="24"/>
-          <w:szCs w:val="24"/>
-        </w:rPr>
-        <w:t>maka</w:t>
-      </w:r>
-      <w:proofErr w:type="spellEnd"/>
-      <w:r>
-        <w:rPr>
-          <w:rFonts w:ascii="Times New Roman" w:hAnsi="Times New Roman"/>
-          <w:sz w:val="24"/>
-          <w:szCs w:val="24"/>
-        </w:rPr>
-        <w:t xml:space="preserve">  m + p </w:t>
-      </w:r>
-      <w:proofErr w:type="spellStart"/>
-      <w:r>
-        <w:rPr>
-          <w:rFonts w:ascii="Times New Roman" w:hAnsi="Times New Roman"/>
-          <w:sz w:val="24"/>
-          <w:szCs w:val="24"/>
-        </w:rPr>
-        <w:t>adalah</w:t>
-      </w:r>
-      <w:proofErr w:type="spellEnd"/>
-      <w:r>
-        <w:rPr>
-          <w:rFonts w:ascii="Times New Roman" w:hAnsi="Times New Roman"/>
-          <w:sz w:val="24"/>
-          <w:szCs w:val="24"/>
-        </w:rPr>
-        <w:t xml:space="preserve"> </w:t>
-      </w:r>
-      <w:proofErr w:type="spellStart"/>
-      <w:r>
-        <w:rPr>
-          <w:rFonts w:ascii="Times New Roman" w:hAnsi="Times New Roman"/>
-          <w:sz w:val="24"/>
-          <w:szCs w:val="24"/>
-        </w:rPr>
-        <w:t>bilangan</w:t>
-      </w:r>
-      <w:proofErr w:type="spellEnd"/>
-      <w:r>
-        <w:rPr>
-          <w:rFonts w:ascii="Times New Roman" w:hAnsi="Times New Roman"/>
-          <w:sz w:val="24"/>
-          <w:szCs w:val="24"/>
-        </w:rPr>
-        <w:t xml:space="preserve"> </w:t>
-      </w:r>
-      <w:proofErr w:type="spellStart"/>
-      <w:r>
-        <w:rPr>
-          <w:rFonts w:ascii="Times New Roman" w:hAnsi="Times New Roman"/>
-          <w:sz w:val="24"/>
-          <w:szCs w:val="24"/>
-        </w:rPr>
-        <w:t>genap</w:t>
-      </w:r>
-      <w:proofErr w:type="spellEnd"/>
-      <w:r>
-        <w:rPr>
-          <w:rFonts w:ascii="Times New Roman" w:hAnsi="Times New Roman"/>
-          <w:sz w:val="24"/>
-          <w:szCs w:val="24"/>
-        </w:rPr>
-        <w:t>.</w:t>
+        <w:t>3A. Tunjukkan bahwa jika  m + n and n + p adalah bilangan genap,  dimana m, n, dan p    adalah bilangan bulat , maka  m + p adalah bilangan genap.</w:t>
       </w:r>
     </w:p>
     <w:p>
@@ -3030,18 +1604,8 @@
           <w:sz w:val="24"/>
           <w:szCs w:val="24"/>
         </w:rPr>
-        <w:t xml:space="preserve">, </w:t>
-      </w:r>
-      <w:proofErr w:type="spellStart"/>
-      <w:r>
-        <w:rPr>
-          <w:rFonts w:ascii="Times New Roman" w:hAnsi="Times New Roman"/>
-          <w:sz w:val="24"/>
-          <w:szCs w:val="24"/>
-        </w:rPr>
-        <w:t>maka</w:t>
-      </w:r>
-      <w:proofErr w:type="spellEnd"/>
+        <w:t>, maka</w:t>
+      </w:r>
     </w:p>
     <w:p>
       <w:pPr>
@@ -3194,9 +1758,8 @@
           <w:sz w:val="24"/>
           <w:szCs w:val="24"/>
         </w:rPr>
-        <w:t xml:space="preserve">m + p = </w:t>
-      </w:r>
-      <w:proofErr w:type="spellStart"/>
+        <w:t xml:space="preserve">m + p = bilangan </w:t>
+      </w:r>
       <w:r>
         <w:rPr>
           <w:rFonts w:ascii="Times New Roman" w:hAnsi="Times New Roman"/>
@@ -3207,35 +1770,8 @@
           <w:sz w:val="24"/>
           <w:szCs w:val="24"/>
         </w:rPr>
-        <w:t>bilangan</w:t>
-      </w:r>
-      <w:proofErr w:type="spellEnd"/>
-      <w:r>
-        <w:rPr>
-          <w:rFonts w:ascii="Times New Roman" w:hAnsi="Times New Roman"/>
-          <w:b/>
-          <w:bCs/>
-          <w:i/>
-          <w:iCs/>
-          <w:sz w:val="24"/>
-          <w:szCs w:val="24"/>
-        </w:rPr>
-        <w:t xml:space="preserve"> </w:t>
-      </w:r>
-      <w:proofErr w:type="spellStart"/>
-      <w:r>
-        <w:rPr>
-          <w:rFonts w:ascii="Times New Roman" w:hAnsi="Times New Roman"/>
-          <w:b/>
-          <w:bCs/>
-          <w:i/>
-          <w:iCs/>
-          <w:sz w:val="24"/>
-          <w:szCs w:val="24"/>
-        </w:rPr>
-        <w:t>bulat</w:t>
-      </w:r>
-      <w:proofErr w:type="spellEnd"/>
+        <w:t>genap</w:t>
+      </w:r>
     </w:p>
     <w:p>
       <w:pPr>
@@ -3314,18 +1850,8 @@
           <w:sz w:val="24"/>
           <w:szCs w:val="24"/>
         </w:rPr>
-        <w:t xml:space="preserve">, </w:t>
-      </w:r>
-      <w:proofErr w:type="spellStart"/>
-      <w:r>
-        <w:rPr>
-          <w:rFonts w:ascii="Times New Roman" w:hAnsi="Times New Roman"/>
-          <w:sz w:val="24"/>
-          <w:szCs w:val="24"/>
-        </w:rPr>
-        <w:t>maka</w:t>
-      </w:r>
-      <w:proofErr w:type="spellEnd"/>
+        <w:t>, maka</w:t>
+      </w:r>
     </w:p>
     <w:p>
       <w:pPr>
@@ -3478,9 +2004,8 @@
           <w:sz w:val="24"/>
           <w:szCs w:val="24"/>
         </w:rPr>
-        <w:t xml:space="preserve">m + p = </w:t>
-      </w:r>
-      <w:proofErr w:type="spellStart"/>
+        <w:t xml:space="preserve">m + p = bilangan </w:t>
+      </w:r>
       <w:r>
         <w:rPr>
           <w:rFonts w:ascii="Times New Roman" w:hAnsi="Times New Roman"/>
@@ -3491,22 +2016,20 @@
           <w:sz w:val="24"/>
           <w:szCs w:val="24"/>
         </w:rPr>
-        <w:t>bilangan</w:t>
-      </w:r>
-      <w:proofErr w:type="spellEnd"/>
-      <w:r>
-        <w:rPr>
-          <w:rFonts w:ascii="Times New Roman" w:hAnsi="Times New Roman"/>
-          <w:b/>
-          <w:bCs/>
+        <w:t>genap</w:t>
+      </w:r>
+    </w:p>
+    <w:p>
+      <w:pPr>
+        <w:pStyle w:val="ListParagraph"/>
+        <w:rPr>
+          <w:rFonts w:ascii="Times New Roman" w:hAnsi="Times New Roman"/>
           <w:i/>
           <w:iCs/>
           <w:sz w:val="24"/>
           <w:szCs w:val="24"/>
         </w:rPr>
-        <w:t xml:space="preserve"> </w:t>
-      </w:r>
-      <w:proofErr w:type="spellStart"/>
+      </w:pPr>
       <w:r>
         <w:rPr>
           <w:rFonts w:ascii="Times New Roman" w:hAnsi="Times New Roman"/>
@@ -3517,21 +2040,62 @@
           <w:sz w:val="24"/>
           <w:szCs w:val="24"/>
         </w:rPr>
-        <w:t>bulat</w:t>
-      </w:r>
-      <w:proofErr w:type="spellEnd"/>
-    </w:p>
-    <w:p>
-      <w:pPr>
-        <w:pStyle w:val="ListParagraph"/>
-        <w:rPr>
-          <w:rFonts w:ascii="Times New Roman" w:hAnsi="Times New Roman"/>
+        <w:t>8 + 18 = 26</w:t>
+      </w:r>
+    </w:p>
+    <w:p>
+      <w:pPr>
+        <w:rPr>
+          <w:rFonts w:ascii="Times New Roman" w:hAnsi="Times New Roman"/>
+          <w:b/>
+          <w:bCs/>
+          <w:sz w:val="24"/>
+          <w:szCs w:val="24"/>
+        </w:rPr>
+      </w:pPr>
+    </w:p>
+    <w:p>
+      <w:pPr>
+        <w:rPr>
+          <w:rFonts w:ascii="Times New Roman" w:hAnsi="Times New Roman"/>
+          <w:b/>
+          <w:bCs/>
+          <w:sz w:val="24"/>
+          <w:szCs w:val="24"/>
+        </w:rPr>
+      </w:pPr>
+      <w:r>
+        <w:rPr>
+          <w:rFonts w:ascii="Times New Roman" w:hAnsi="Times New Roman"/>
+          <w:b/>
+          <w:bCs/>
+          <w:sz w:val="24"/>
+          <w:szCs w:val="24"/>
+        </w:rPr>
+        <w:t xml:space="preserve">Terbukti bahwa </w:t>
+      </w:r>
+      <w:r>
+        <w:rPr>
+          <w:rFonts w:ascii="Times New Roman" w:hAnsi="Times New Roman"/>
+          <w:b/>
+          <w:bCs/>
           <w:i/>
           <w:iCs/>
           <w:sz w:val="24"/>
           <w:szCs w:val="24"/>
         </w:rPr>
-      </w:pPr>
+        <w:t xml:space="preserve">m + n </w:t>
+      </w:r>
+      <w:r>
+        <w:rPr>
+          <w:rFonts w:ascii="Times New Roman" w:hAnsi="Times New Roman"/>
+          <w:b/>
+          <w:bCs/>
+          <w:sz w:val="24"/>
+          <w:szCs w:val="24"/>
+        </w:rPr>
+        <w:t xml:space="preserve">dan </w:t>
+      </w:r>
       <w:r>
         <w:rPr>
           <w:rFonts w:ascii="Times New Roman" w:hAnsi="Times New Roman"/>
@@ -3542,11 +2106,9 @@
           <w:sz w:val="24"/>
           <w:szCs w:val="24"/>
         </w:rPr>
-        <w:t>8 + 18 = 26</w:t>
-      </w:r>
-    </w:p>
-    <w:p>
-      <w:pPr>
+        <w:t xml:space="preserve">n + p </w:t>
+      </w:r>
+      <w:r>
         <w:rPr>
           <w:rFonts w:ascii="Times New Roman" w:hAnsi="Times New Roman"/>
           <w:b/>
@@ -3554,61 +2116,7 @@
           <w:sz w:val="24"/>
           <w:szCs w:val="24"/>
         </w:rPr>
-      </w:pPr>
-    </w:p>
-    <w:p>
-      <w:pPr>
-        <w:rPr>
-          <w:rFonts w:ascii="Times New Roman" w:hAnsi="Times New Roman"/>
-          <w:b/>
-          <w:bCs/>
-          <w:sz w:val="24"/>
-          <w:szCs w:val="24"/>
-        </w:rPr>
-      </w:pPr>
-      <w:proofErr w:type="spellStart"/>
-      <w:r>
-        <w:rPr>
-          <w:rFonts w:ascii="Times New Roman" w:hAnsi="Times New Roman"/>
-          <w:b/>
-          <w:bCs/>
-          <w:sz w:val="24"/>
-          <w:szCs w:val="24"/>
-        </w:rPr>
-        <w:t>Terbukti</w:t>
-      </w:r>
-      <w:proofErr w:type="spellEnd"/>
-      <w:r>
-        <w:rPr>
-          <w:rFonts w:ascii="Times New Roman" w:hAnsi="Times New Roman"/>
-          <w:b/>
-          <w:bCs/>
-          <w:sz w:val="24"/>
-          <w:szCs w:val="24"/>
-        </w:rPr>
-        <w:t xml:space="preserve"> </w:t>
-      </w:r>
-      <w:proofErr w:type="spellStart"/>
-      <w:r>
-        <w:rPr>
-          <w:rFonts w:ascii="Times New Roman" w:hAnsi="Times New Roman"/>
-          <w:b/>
-          <w:bCs/>
-          <w:sz w:val="24"/>
-          <w:szCs w:val="24"/>
-        </w:rPr>
-        <w:t>bahwa</w:t>
-      </w:r>
-      <w:proofErr w:type="spellEnd"/>
-      <w:r>
-        <w:rPr>
-          <w:rFonts w:ascii="Times New Roman" w:hAnsi="Times New Roman"/>
-          <w:b/>
-          <w:bCs/>
-          <w:sz w:val="24"/>
-          <w:szCs w:val="24"/>
-        </w:rPr>
-        <w:t xml:space="preserve"> </w:t>
+        <w:t xml:space="preserve">adalah bilangan genap, dan </w:t>
       </w:r>
       <w:r>
         <w:rPr>
@@ -3620,7 +2128,7 @@
           <w:sz w:val="24"/>
           <w:szCs w:val="24"/>
         </w:rPr>
-        <w:t xml:space="preserve">m + n </w:t>
+        <w:t>m + p</w:t>
       </w:r>
       <w:r>
         <w:rPr>
@@ -3630,723 +2138,244 @@
           <w:sz w:val="24"/>
           <w:szCs w:val="24"/>
         </w:rPr>
-        <w:t xml:space="preserve">dan </w:t>
+        <w:t xml:space="preserve"> juga adalah bilangan </w:t>
       </w:r>
       <w:r>
         <w:rPr>
           <w:rFonts w:ascii="Times New Roman" w:hAnsi="Times New Roman"/>
           <w:b/>
           <w:bCs/>
+          <w:sz w:val="24"/>
+          <w:szCs w:val="24"/>
+        </w:rPr>
+        <w:t>genap</w:t>
+      </w:r>
+    </w:p>
+    <w:p>
+      <w:pPr>
+        <w:spacing w:after="160" w:line="259" w:lineRule="auto"/>
+      </w:pPr>
+      <w:r>
+        <w:br w:type="page"/>
+      </w:r>
+    </w:p>
+    <w:p>
+      <w:r>
+        <w:lastRenderedPageBreak/>
+        <w:t>3B</w:t>
+      </w:r>
+    </w:p>
+    <w:p>
+      <w:pPr>
+        <w:spacing w:after="160" w:line="259" w:lineRule="auto"/>
+      </w:pPr>
+      <w:r>
+        <w:br w:type="page"/>
+      </w:r>
+    </w:p>
+    <w:p>
+      <w:pPr>
+        <w:rPr>
+          <w:rFonts w:ascii="Times New Roman" w:hAnsi="Times New Roman"/>
+          <w:sz w:val="24"/>
+          <w:szCs w:val="24"/>
+          <w:lang w:val="en"/>
+        </w:rPr>
+      </w:pPr>
+      <w:r>
+        <w:rPr>
+          <w:rFonts w:ascii="Times New Roman" w:hAnsi="Times New Roman"/>
+          <w:sz w:val="24"/>
+          <w:szCs w:val="24"/>
+          <w:lang w:val="en"/>
+        </w:rPr>
+        <w:lastRenderedPageBreak/>
+        <w:t>4.</w:t>
+      </w:r>
+      <w:r>
+        <w:rPr>
+          <w:rFonts w:ascii="Times New Roman" w:hAnsi="Times New Roman"/>
+          <w:sz w:val="24"/>
+          <w:szCs w:val="24"/>
+          <w:lang w:val="en"/>
+        </w:rPr>
+        <w:t xml:space="preserve"> </w:t>
+      </w:r>
+      <w:r>
+        <w:rPr>
+          <w:rFonts w:ascii="Times New Roman" w:hAnsi="Times New Roman"/>
+          <w:sz w:val="24"/>
+          <w:szCs w:val="24"/>
+          <w:lang w:val="en"/>
+        </w:rPr>
+        <w:t xml:space="preserve">Buktikan dengan induksi matematika bahwa  </w:t>
+      </w:r>
+    </w:p>
+    <w:p>
+      <w:pPr>
+        <w:rPr>
+          <w:rFonts w:ascii="Times New Roman" w:hAnsi="Times New Roman"/>
+          <w:sz w:val="24"/>
+          <w:szCs w:val="24"/>
+          <w:lang w:val="en"/>
+        </w:rPr>
+      </w:pPr>
+      <w:r>
+        <w:rPr>
+          <w:rFonts w:ascii="Times New Roman" w:hAnsi="Times New Roman"/>
+          <w:sz w:val="24"/>
+          <w:szCs w:val="24"/>
+          <w:lang w:val="en"/>
+        </w:rPr>
+        <w:t xml:space="preserve">3 + 3 </w:t>
+      </w:r>
+      <w:r>
+        <w:rPr>
+          <w:rFonts w:ascii="Cambria Math" w:hAnsi="Cambria Math" w:cs="Cambria Math"/>
+          <w:sz w:val="24"/>
+          <w:szCs w:val="24"/>
+          <w:lang w:val="en"/>
+        </w:rPr>
+        <w:t>⋅</w:t>
+      </w:r>
+      <w:r>
+        <w:rPr>
+          <w:rFonts w:ascii="Times New Roman" w:hAnsi="Times New Roman"/>
+          <w:sz w:val="24"/>
+          <w:szCs w:val="24"/>
+          <w:lang w:val="en"/>
+        </w:rPr>
+        <w:t xml:space="preserve"> 5+ 3 </w:t>
+      </w:r>
+      <w:r>
+        <w:rPr>
+          <w:rFonts w:ascii="Cambria Math" w:hAnsi="Cambria Math" w:cs="Cambria Math"/>
+          <w:sz w:val="24"/>
+          <w:szCs w:val="24"/>
+          <w:lang w:val="en"/>
+        </w:rPr>
+        <w:t>⋅</w:t>
+      </w:r>
+      <w:r>
+        <w:rPr>
+          <w:rFonts w:ascii="Times New Roman" w:hAnsi="Times New Roman"/>
+          <w:sz w:val="24"/>
+          <w:szCs w:val="24"/>
+          <w:lang w:val="en"/>
+        </w:rPr>
+        <w:t xml:space="preserve"> 5^2+</w:t>
+      </w:r>
+      <w:r>
+        <w:rPr>
+          <w:rFonts w:ascii="Cambria Math" w:hAnsi="Cambria Math" w:cs="Cambria Math"/>
+          <w:sz w:val="24"/>
+          <w:szCs w:val="24"/>
+          <w:lang w:val="en"/>
+        </w:rPr>
+        <w:t>⋯</w:t>
+      </w:r>
+      <w:r>
+        <w:rPr>
+          <w:rFonts w:ascii="Times New Roman" w:hAnsi="Times New Roman"/>
+          <w:sz w:val="24"/>
+          <w:szCs w:val="24"/>
+          <w:lang w:val="en"/>
+        </w:rPr>
+        <w:t xml:space="preserve">+ 3 </w:t>
+      </w:r>
+      <w:r>
+        <w:rPr>
+          <w:rFonts w:ascii="Cambria Math" w:hAnsi="Cambria Math" w:cs="Cambria Math"/>
+          <w:sz w:val="24"/>
+          <w:szCs w:val="24"/>
+          <w:lang w:val="en"/>
+        </w:rPr>
+        <w:t>⋅</w:t>
+      </w:r>
+      <w:r>
+        <w:rPr>
+          <w:rFonts w:ascii="Times New Roman" w:hAnsi="Times New Roman"/>
+          <w:sz w:val="24"/>
+          <w:szCs w:val="24"/>
+          <w:lang w:val="en"/>
+        </w:rPr>
+        <w:t xml:space="preserve"> 5^n =3(5^(n+1)−1) ∕ 4 , jika n adalah  bilangan bulat non negatif.</w:t>
+      </w:r>
+    </w:p>
+    <w:p>
+      <w:pPr>
+        <w:rPr>
+          <w:rFonts w:ascii="Times New Roman" w:hAnsi="Times New Roman"/>
+          <w:sz w:val="24"/>
+          <w:szCs w:val="24"/>
+          <w:lang w:val="en"/>
+        </w:rPr>
+      </w:pPr>
+    </w:p>
+    <w:p>
+      <w:pPr>
+        <w:rPr>
+          <w:rFonts w:ascii="Times New Roman" w:hAnsi="Times New Roman"/>
+          <w:sz w:val="24"/>
+          <w:szCs w:val="24"/>
+          <w:lang w:val="en"/>
+        </w:rPr>
+      </w:pPr>
+      <w:r>
+        <w:rPr>
+          <w:rFonts w:ascii="Times New Roman" w:hAnsi="Times New Roman"/>
+          <w:sz w:val="24"/>
+          <w:szCs w:val="24"/>
+          <w:lang w:val="en"/>
+        </w:rPr>
+        <w:t xml:space="preserve">jika </w:t>
+      </w:r>
+      <w:r>
+        <w:rPr>
+          <w:rFonts w:ascii="Times New Roman" w:hAnsi="Times New Roman"/>
           <w:i/>
           <w:iCs/>
           <w:sz w:val="24"/>
           <w:szCs w:val="24"/>
-        </w:rPr>
-        <w:t xml:space="preserve">n + p </w:t>
-      </w:r>
-      <w:proofErr w:type="spellStart"/>
-      <w:r>
-        <w:rPr>
-          <w:rFonts w:ascii="Times New Roman" w:hAnsi="Times New Roman"/>
-          <w:b/>
-          <w:bCs/>
-          <w:sz w:val="24"/>
-          <w:szCs w:val="24"/>
-        </w:rPr>
-        <w:t>adalah</w:t>
-      </w:r>
-      <w:proofErr w:type="spellEnd"/>
-      <w:r>
-        <w:rPr>
-          <w:rFonts w:ascii="Times New Roman" w:hAnsi="Times New Roman"/>
-          <w:b/>
-          <w:bCs/>
-          <w:sz w:val="24"/>
-          <w:szCs w:val="24"/>
-        </w:rPr>
-        <w:t xml:space="preserve"> </w:t>
-      </w:r>
-      <w:proofErr w:type="spellStart"/>
-      <w:r>
-        <w:rPr>
-          <w:rFonts w:ascii="Times New Roman" w:hAnsi="Times New Roman"/>
-          <w:b/>
-          <w:bCs/>
-          <w:sz w:val="24"/>
-          <w:szCs w:val="24"/>
-        </w:rPr>
-        <w:t>bilangan</w:t>
-      </w:r>
-      <w:proofErr w:type="spellEnd"/>
-      <w:r>
-        <w:rPr>
-          <w:rFonts w:ascii="Times New Roman" w:hAnsi="Times New Roman"/>
-          <w:b/>
-          <w:bCs/>
-          <w:sz w:val="24"/>
-          <w:szCs w:val="24"/>
-        </w:rPr>
-        <w:t xml:space="preserve"> </w:t>
-      </w:r>
-      <w:proofErr w:type="spellStart"/>
-      <w:r>
-        <w:rPr>
-          <w:rFonts w:ascii="Times New Roman" w:hAnsi="Times New Roman"/>
-          <w:b/>
-          <w:bCs/>
-          <w:sz w:val="24"/>
-          <w:szCs w:val="24"/>
-        </w:rPr>
-        <w:t>genap</w:t>
-      </w:r>
-      <w:proofErr w:type="spellEnd"/>
-      <w:r>
-        <w:rPr>
-          <w:rFonts w:ascii="Times New Roman" w:hAnsi="Times New Roman"/>
-          <w:b/>
-          <w:bCs/>
-          <w:sz w:val="24"/>
-          <w:szCs w:val="24"/>
-        </w:rPr>
-        <w:t xml:space="preserve">, dan </w:t>
-      </w:r>
-      <w:r>
-        <w:rPr>
-          <w:rFonts w:ascii="Times New Roman" w:hAnsi="Times New Roman"/>
-          <w:b/>
-          <w:bCs/>
+          <w:lang w:val="en"/>
+        </w:rPr>
+        <w:t>n</w:t>
+      </w:r>
+      <w:r>
+        <w:rPr>
+          <w:rFonts w:ascii="Times New Roman" w:hAnsi="Times New Roman"/>
+          <w:sz w:val="24"/>
+          <w:szCs w:val="24"/>
+          <w:lang w:val="en"/>
+        </w:rPr>
+        <w:t xml:space="preserve"> adalah bilangan bulat non negatif</w:t>
+      </w:r>
+    </w:p>
+    <w:p>
+      <w:pPr>
+        <w:rPr>
+          <w:rFonts w:ascii="Times New Roman" w:hAnsi="Times New Roman"/>
+          <w:sz w:val="24"/>
+          <w:szCs w:val="24"/>
+          <w:lang w:val="en"/>
+        </w:rPr>
+      </w:pPr>
+      <w:r>
+        <w:rPr>
+          <w:rFonts w:ascii="Times New Roman" w:hAnsi="Times New Roman"/>
+          <w:sz w:val="24"/>
+          <w:szCs w:val="24"/>
+          <w:lang w:val="en"/>
+        </w:rPr>
+        <w:t xml:space="preserve">Langkah dasar, jika </w:t>
+      </w:r>
+      <w:r>
+        <w:rPr>
+          <w:rFonts w:ascii="Times New Roman" w:hAnsi="Times New Roman"/>
           <w:i/>
           <w:iCs/>
           <w:sz w:val="24"/>
           <w:szCs w:val="24"/>
-        </w:rPr>
-        <w:t>m + p</w:t>
-      </w:r>
-      <w:r>
-        <w:rPr>
-          <w:rFonts w:ascii="Times New Roman" w:hAnsi="Times New Roman"/>
-          <w:b/>
-          <w:bCs/>
-          <w:sz w:val="24"/>
-          <w:szCs w:val="24"/>
-        </w:rPr>
-        <w:t xml:space="preserve"> juga </w:t>
-      </w:r>
-      <w:proofErr w:type="spellStart"/>
-      <w:r>
-        <w:rPr>
-          <w:rFonts w:ascii="Times New Roman" w:hAnsi="Times New Roman"/>
-          <w:b/>
-          <w:bCs/>
-          <w:sz w:val="24"/>
-          <w:szCs w:val="24"/>
-        </w:rPr>
-        <w:t>adalah</w:t>
-      </w:r>
-      <w:proofErr w:type="spellEnd"/>
-      <w:r>
-        <w:rPr>
-          <w:rFonts w:ascii="Times New Roman" w:hAnsi="Times New Roman"/>
-          <w:b/>
-          <w:bCs/>
-          <w:sz w:val="24"/>
-          <w:szCs w:val="24"/>
-        </w:rPr>
-        <w:t xml:space="preserve"> </w:t>
-      </w:r>
-      <w:proofErr w:type="spellStart"/>
-      <w:r>
-        <w:rPr>
-          <w:rFonts w:ascii="Times New Roman" w:hAnsi="Times New Roman"/>
-          <w:b/>
-          <w:bCs/>
-          <w:sz w:val="24"/>
-          <w:szCs w:val="24"/>
-        </w:rPr>
-        <w:t>bilangan</w:t>
-      </w:r>
-      <w:proofErr w:type="spellEnd"/>
-      <w:r>
-        <w:rPr>
-          <w:rFonts w:ascii="Times New Roman" w:hAnsi="Times New Roman"/>
-          <w:b/>
-          <w:bCs/>
-          <w:sz w:val="24"/>
-          <w:szCs w:val="24"/>
-        </w:rPr>
-        <w:t xml:space="preserve"> </w:t>
-      </w:r>
-      <w:proofErr w:type="spellStart"/>
-      <w:r>
-        <w:rPr>
-          <w:rFonts w:ascii="Times New Roman" w:hAnsi="Times New Roman"/>
-          <w:b/>
-          <w:bCs/>
-          <w:sz w:val="24"/>
-          <w:szCs w:val="24"/>
-        </w:rPr>
-        <w:t>bulat</w:t>
-      </w:r>
-      <w:proofErr w:type="spellEnd"/>
-    </w:p>
-    <w:p>
-      <w:pPr>
-        <w:spacing w:after="160" w:line="259" w:lineRule="auto"/>
-      </w:pPr>
-      <w:r>
-        <w:br w:type="page"/>
-      </w:r>
-    </w:p>
-    <w:p>
-      <w:r>
-        <w:lastRenderedPageBreak/>
-        <w:t>3B</w:t>
-      </w:r>
-    </w:p>
-    <w:p>
-      <w:pPr>
-        <w:spacing w:after="160" w:line="259" w:lineRule="auto"/>
-      </w:pPr>
-      <w:r>
-        <w:br w:type="page"/>
-      </w:r>
-    </w:p>
-    <w:p>
-      <w:pPr>
-        <w:rPr>
-          <w:rFonts w:ascii="Times New Roman" w:hAnsi="Times New Roman"/>
-          <w:sz w:val="24"/>
-          <w:szCs w:val="24"/>
-          <w:lang w:val="en"/>
-        </w:rPr>
-      </w:pPr>
-      <w:r>
-        <w:rPr>
-          <w:rFonts w:ascii="Times New Roman" w:hAnsi="Times New Roman"/>
-          <w:sz w:val="24"/>
-          <w:szCs w:val="24"/>
-          <w:lang w:val="en"/>
-        </w:rPr>
-        <w:lastRenderedPageBreak/>
-        <w:t>4.</w:t>
-      </w:r>
-      <w:r>
-        <w:rPr>
-          <w:rFonts w:ascii="Times New Roman" w:hAnsi="Times New Roman"/>
-          <w:sz w:val="24"/>
-          <w:szCs w:val="24"/>
-          <w:lang w:val="en"/>
-        </w:rPr>
-        <w:t xml:space="preserve"> </w:t>
-      </w:r>
-      <w:proofErr w:type="spellStart"/>
-      <w:r>
-        <w:rPr>
-          <w:rFonts w:ascii="Times New Roman" w:hAnsi="Times New Roman"/>
-          <w:sz w:val="24"/>
-          <w:szCs w:val="24"/>
-          <w:lang w:val="en"/>
-        </w:rPr>
-        <w:t>Buktikan</w:t>
-      </w:r>
-      <w:proofErr w:type="spellEnd"/>
-      <w:r>
-        <w:rPr>
-          <w:rFonts w:ascii="Times New Roman" w:hAnsi="Times New Roman"/>
-          <w:sz w:val="24"/>
-          <w:szCs w:val="24"/>
-          <w:lang w:val="en"/>
-        </w:rPr>
-        <w:t xml:space="preserve"> </w:t>
-      </w:r>
-      <w:proofErr w:type="spellStart"/>
-      <w:r>
-        <w:rPr>
-          <w:rFonts w:ascii="Times New Roman" w:hAnsi="Times New Roman"/>
-          <w:sz w:val="24"/>
-          <w:szCs w:val="24"/>
-          <w:lang w:val="en"/>
-        </w:rPr>
-        <w:t>dengan</w:t>
-      </w:r>
-      <w:proofErr w:type="spellEnd"/>
-      <w:r>
-        <w:rPr>
-          <w:rFonts w:ascii="Times New Roman" w:hAnsi="Times New Roman"/>
-          <w:sz w:val="24"/>
-          <w:szCs w:val="24"/>
-          <w:lang w:val="en"/>
-        </w:rPr>
-        <w:t xml:space="preserve"> </w:t>
-      </w:r>
-      <w:proofErr w:type="spellStart"/>
-      <w:r>
-        <w:rPr>
-          <w:rFonts w:ascii="Times New Roman" w:hAnsi="Times New Roman"/>
-          <w:sz w:val="24"/>
-          <w:szCs w:val="24"/>
-          <w:lang w:val="en"/>
-        </w:rPr>
-        <w:t>induksi</w:t>
-      </w:r>
-      <w:proofErr w:type="spellEnd"/>
-      <w:r>
-        <w:rPr>
-          <w:rFonts w:ascii="Times New Roman" w:hAnsi="Times New Roman"/>
-          <w:sz w:val="24"/>
-          <w:szCs w:val="24"/>
-          <w:lang w:val="en"/>
-        </w:rPr>
-        <w:t xml:space="preserve"> </w:t>
-      </w:r>
-      <w:proofErr w:type="spellStart"/>
-      <w:r>
-        <w:rPr>
-          <w:rFonts w:ascii="Times New Roman" w:hAnsi="Times New Roman"/>
-          <w:sz w:val="24"/>
-          <w:szCs w:val="24"/>
-          <w:lang w:val="en"/>
-        </w:rPr>
-        <w:t>matematika</w:t>
-      </w:r>
-      <w:proofErr w:type="spellEnd"/>
-      <w:r>
-        <w:rPr>
-          <w:rFonts w:ascii="Times New Roman" w:hAnsi="Times New Roman"/>
-          <w:sz w:val="24"/>
-          <w:szCs w:val="24"/>
-          <w:lang w:val="en"/>
-        </w:rPr>
-        <w:t xml:space="preserve"> </w:t>
-      </w:r>
-      <w:proofErr w:type="spellStart"/>
-      <w:r>
-        <w:rPr>
-          <w:rFonts w:ascii="Times New Roman" w:hAnsi="Times New Roman"/>
-          <w:sz w:val="24"/>
-          <w:szCs w:val="24"/>
-          <w:lang w:val="en"/>
-        </w:rPr>
-        <w:t>bahwa</w:t>
-      </w:r>
-      <w:proofErr w:type="spellEnd"/>
-      <w:r>
-        <w:rPr>
-          <w:rFonts w:ascii="Times New Roman" w:hAnsi="Times New Roman"/>
-          <w:sz w:val="24"/>
-          <w:szCs w:val="24"/>
-          <w:lang w:val="en"/>
-        </w:rPr>
-        <w:t xml:space="preserve">  </w:t>
-      </w:r>
-    </w:p>
-    <w:p>
-      <w:pPr>
-        <w:rPr>
-          <w:rFonts w:ascii="Times New Roman" w:hAnsi="Times New Roman"/>
-          <w:sz w:val="24"/>
-          <w:szCs w:val="24"/>
-          <w:lang w:val="en"/>
-        </w:rPr>
-      </w:pPr>
-      <w:r>
-        <w:rPr>
-          <w:rFonts w:ascii="Times New Roman" w:hAnsi="Times New Roman"/>
-          <w:sz w:val="24"/>
-          <w:szCs w:val="24"/>
-          <w:lang w:val="en"/>
-        </w:rPr>
-        <w:t xml:space="preserve">3 + 3 </w:t>
-      </w:r>
-      <w:r>
-        <w:rPr>
-          <w:rFonts w:ascii="Cambria Math" w:hAnsi="Cambria Math" w:cs="Cambria Math"/>
-          <w:sz w:val="24"/>
-          <w:szCs w:val="24"/>
-          <w:lang w:val="en"/>
-        </w:rPr>
-        <w:t>⋅</w:t>
-      </w:r>
-      <w:r>
-        <w:rPr>
-          <w:rFonts w:ascii="Times New Roman" w:hAnsi="Times New Roman"/>
-          <w:sz w:val="24"/>
-          <w:szCs w:val="24"/>
-          <w:lang w:val="en"/>
-        </w:rPr>
-        <w:t xml:space="preserve"> 5+ 3 </w:t>
-      </w:r>
-      <w:r>
-        <w:rPr>
-          <w:rFonts w:ascii="Cambria Math" w:hAnsi="Cambria Math" w:cs="Cambria Math"/>
-          <w:sz w:val="24"/>
-          <w:szCs w:val="24"/>
-          <w:lang w:val="en"/>
-        </w:rPr>
-        <w:t>⋅</w:t>
-      </w:r>
-      <w:r>
-        <w:rPr>
-          <w:rFonts w:ascii="Times New Roman" w:hAnsi="Times New Roman"/>
-          <w:sz w:val="24"/>
-          <w:szCs w:val="24"/>
-          <w:lang w:val="en"/>
-        </w:rPr>
-        <w:t xml:space="preserve"> 5^2+</w:t>
-      </w:r>
-      <w:r>
-        <w:rPr>
-          <w:rFonts w:ascii="Cambria Math" w:hAnsi="Cambria Math" w:cs="Cambria Math"/>
-          <w:sz w:val="24"/>
-          <w:szCs w:val="24"/>
-          <w:lang w:val="en"/>
-        </w:rPr>
-        <w:t>⋯</w:t>
-      </w:r>
-      <w:r>
-        <w:rPr>
-          <w:rFonts w:ascii="Times New Roman" w:hAnsi="Times New Roman"/>
-          <w:sz w:val="24"/>
-          <w:szCs w:val="24"/>
-          <w:lang w:val="en"/>
-        </w:rPr>
-        <w:t xml:space="preserve">+ 3 </w:t>
-      </w:r>
-      <w:r>
-        <w:rPr>
-          <w:rFonts w:ascii="Cambria Math" w:hAnsi="Cambria Math" w:cs="Cambria Math"/>
-          <w:sz w:val="24"/>
-          <w:szCs w:val="24"/>
-          <w:lang w:val="en"/>
-        </w:rPr>
-        <w:t>⋅</w:t>
-      </w:r>
-      <w:r>
-        <w:rPr>
-          <w:rFonts w:ascii="Times New Roman" w:hAnsi="Times New Roman"/>
-          <w:sz w:val="24"/>
-          <w:szCs w:val="24"/>
-          <w:lang w:val="en"/>
-        </w:rPr>
-        <w:t xml:space="preserve"> 5^n =3(5^(n+</w:t>
-      </w:r>
-      <w:proofErr w:type="gramStart"/>
-      <w:r>
-        <w:rPr>
-          <w:rFonts w:ascii="Times New Roman" w:hAnsi="Times New Roman"/>
-          <w:sz w:val="24"/>
-          <w:szCs w:val="24"/>
-          <w:lang w:val="en"/>
-        </w:rPr>
-        <w:t>1)−</w:t>
-      </w:r>
-      <w:proofErr w:type="gramEnd"/>
-      <w:r>
-        <w:rPr>
-          <w:rFonts w:ascii="Times New Roman" w:hAnsi="Times New Roman"/>
-          <w:sz w:val="24"/>
-          <w:szCs w:val="24"/>
-          <w:lang w:val="en"/>
-        </w:rPr>
-        <w:t xml:space="preserve">1) ∕ 4 , </w:t>
-      </w:r>
-      <w:proofErr w:type="spellStart"/>
-      <w:r>
-        <w:rPr>
-          <w:rFonts w:ascii="Times New Roman" w:hAnsi="Times New Roman"/>
-          <w:sz w:val="24"/>
-          <w:szCs w:val="24"/>
-          <w:lang w:val="en"/>
-        </w:rPr>
-        <w:t>jika</w:t>
-      </w:r>
-      <w:proofErr w:type="spellEnd"/>
-      <w:r>
-        <w:rPr>
-          <w:rFonts w:ascii="Times New Roman" w:hAnsi="Times New Roman"/>
-          <w:sz w:val="24"/>
-          <w:szCs w:val="24"/>
-          <w:lang w:val="en"/>
-        </w:rPr>
-        <w:t xml:space="preserve"> n </w:t>
-      </w:r>
-      <w:proofErr w:type="spellStart"/>
-      <w:r>
-        <w:rPr>
-          <w:rFonts w:ascii="Times New Roman" w:hAnsi="Times New Roman"/>
-          <w:sz w:val="24"/>
-          <w:szCs w:val="24"/>
-          <w:lang w:val="en"/>
-        </w:rPr>
-        <w:t>adalah</w:t>
-      </w:r>
-      <w:proofErr w:type="spellEnd"/>
-      <w:r>
-        <w:rPr>
-          <w:rFonts w:ascii="Times New Roman" w:hAnsi="Times New Roman"/>
-          <w:sz w:val="24"/>
-          <w:szCs w:val="24"/>
-          <w:lang w:val="en"/>
-        </w:rPr>
-        <w:t xml:space="preserve">  </w:t>
-      </w:r>
-      <w:proofErr w:type="spellStart"/>
-      <w:r>
-        <w:rPr>
-          <w:rFonts w:ascii="Times New Roman" w:hAnsi="Times New Roman"/>
-          <w:sz w:val="24"/>
-          <w:szCs w:val="24"/>
-          <w:lang w:val="en"/>
-        </w:rPr>
-        <w:t>bilangan</w:t>
-      </w:r>
-      <w:proofErr w:type="spellEnd"/>
-      <w:r>
-        <w:rPr>
-          <w:rFonts w:ascii="Times New Roman" w:hAnsi="Times New Roman"/>
-          <w:sz w:val="24"/>
-          <w:szCs w:val="24"/>
-          <w:lang w:val="en"/>
-        </w:rPr>
-        <w:t xml:space="preserve"> </w:t>
-      </w:r>
-      <w:proofErr w:type="spellStart"/>
-      <w:r>
-        <w:rPr>
-          <w:rFonts w:ascii="Times New Roman" w:hAnsi="Times New Roman"/>
-          <w:sz w:val="24"/>
-          <w:szCs w:val="24"/>
-          <w:lang w:val="en"/>
-        </w:rPr>
-        <w:t>bulat</w:t>
-      </w:r>
-      <w:proofErr w:type="spellEnd"/>
-      <w:r>
-        <w:rPr>
-          <w:rFonts w:ascii="Times New Roman" w:hAnsi="Times New Roman"/>
-          <w:sz w:val="24"/>
-          <w:szCs w:val="24"/>
-          <w:lang w:val="en"/>
-        </w:rPr>
-        <w:t xml:space="preserve"> non </w:t>
-      </w:r>
-      <w:proofErr w:type="spellStart"/>
-      <w:r>
-        <w:rPr>
-          <w:rFonts w:ascii="Times New Roman" w:hAnsi="Times New Roman"/>
-          <w:sz w:val="24"/>
-          <w:szCs w:val="24"/>
-          <w:lang w:val="en"/>
-        </w:rPr>
-        <w:t>negatif</w:t>
-      </w:r>
-      <w:proofErr w:type="spellEnd"/>
-      <w:r>
-        <w:rPr>
-          <w:rFonts w:ascii="Times New Roman" w:hAnsi="Times New Roman"/>
-          <w:sz w:val="24"/>
-          <w:szCs w:val="24"/>
-          <w:lang w:val="en"/>
-        </w:rPr>
-        <w:t>.</w:t>
-      </w:r>
-    </w:p>
-    <w:p>
-      <w:pPr>
-        <w:rPr>
-          <w:rFonts w:ascii="Times New Roman" w:hAnsi="Times New Roman"/>
-          <w:sz w:val="24"/>
-          <w:szCs w:val="24"/>
-          <w:lang w:val="en"/>
-        </w:rPr>
-      </w:pPr>
-    </w:p>
-    <w:p>
-      <w:pPr>
-        <w:rPr>
-          <w:rFonts w:ascii="Times New Roman" w:hAnsi="Times New Roman"/>
-          <w:sz w:val="24"/>
-          <w:szCs w:val="24"/>
-          <w:lang w:val="en"/>
-        </w:rPr>
-      </w:pPr>
-      <w:proofErr w:type="spellStart"/>
-      <w:r>
-        <w:rPr>
-          <w:rFonts w:ascii="Times New Roman" w:hAnsi="Times New Roman"/>
-          <w:sz w:val="24"/>
-          <w:szCs w:val="24"/>
-          <w:lang w:val="en"/>
-        </w:rPr>
-        <w:t>jika</w:t>
-      </w:r>
-      <w:proofErr w:type="spellEnd"/>
-      <w:r>
-        <w:rPr>
-          <w:rFonts w:ascii="Times New Roman" w:hAnsi="Times New Roman"/>
-          <w:sz w:val="24"/>
-          <w:szCs w:val="24"/>
-          <w:lang w:val="en"/>
-        </w:rPr>
-        <w:t xml:space="preserve"> </w:t>
-      </w:r>
-      <w:r>
-        <w:rPr>
-          <w:rFonts w:ascii="Times New Roman" w:hAnsi="Times New Roman"/>
-          <w:i/>
-          <w:iCs/>
-          <w:sz w:val="24"/>
-          <w:szCs w:val="24"/>
-          <w:lang w:val="en"/>
-        </w:rPr>
-        <w:t>n</w:t>
-      </w:r>
-      <w:r>
-        <w:rPr>
-          <w:rFonts w:ascii="Times New Roman" w:hAnsi="Times New Roman"/>
-          <w:sz w:val="24"/>
-          <w:szCs w:val="24"/>
-          <w:lang w:val="en"/>
-        </w:rPr>
-        <w:t xml:space="preserve"> </w:t>
-      </w:r>
-      <w:proofErr w:type="spellStart"/>
-      <w:r>
-        <w:rPr>
-          <w:rFonts w:ascii="Times New Roman" w:hAnsi="Times New Roman"/>
-          <w:sz w:val="24"/>
-          <w:szCs w:val="24"/>
-          <w:lang w:val="en"/>
-        </w:rPr>
-        <w:t>adalah</w:t>
-      </w:r>
-      <w:proofErr w:type="spellEnd"/>
-      <w:r>
-        <w:rPr>
-          <w:rFonts w:ascii="Times New Roman" w:hAnsi="Times New Roman"/>
-          <w:sz w:val="24"/>
-          <w:szCs w:val="24"/>
-          <w:lang w:val="en"/>
-        </w:rPr>
-        <w:t xml:space="preserve"> </w:t>
-      </w:r>
-      <w:proofErr w:type="spellStart"/>
-      <w:r>
-        <w:rPr>
-          <w:rFonts w:ascii="Times New Roman" w:hAnsi="Times New Roman"/>
-          <w:sz w:val="24"/>
-          <w:szCs w:val="24"/>
-          <w:lang w:val="en"/>
-        </w:rPr>
-        <w:t>bilangan</w:t>
-      </w:r>
-      <w:proofErr w:type="spellEnd"/>
-      <w:r>
-        <w:rPr>
-          <w:rFonts w:ascii="Times New Roman" w:hAnsi="Times New Roman"/>
-          <w:sz w:val="24"/>
-          <w:szCs w:val="24"/>
-          <w:lang w:val="en"/>
-        </w:rPr>
-        <w:t xml:space="preserve"> </w:t>
-      </w:r>
-      <w:proofErr w:type="spellStart"/>
-      <w:r>
-        <w:rPr>
-          <w:rFonts w:ascii="Times New Roman" w:hAnsi="Times New Roman"/>
-          <w:sz w:val="24"/>
-          <w:szCs w:val="24"/>
-          <w:lang w:val="en"/>
-        </w:rPr>
-        <w:t>bulat</w:t>
-      </w:r>
-      <w:proofErr w:type="spellEnd"/>
-      <w:r>
-        <w:rPr>
-          <w:rFonts w:ascii="Times New Roman" w:hAnsi="Times New Roman"/>
-          <w:sz w:val="24"/>
-          <w:szCs w:val="24"/>
-          <w:lang w:val="en"/>
-        </w:rPr>
-        <w:t xml:space="preserve"> non </w:t>
-      </w:r>
-      <w:proofErr w:type="spellStart"/>
-      <w:r>
-        <w:rPr>
-          <w:rFonts w:ascii="Times New Roman" w:hAnsi="Times New Roman"/>
-          <w:sz w:val="24"/>
-          <w:szCs w:val="24"/>
-          <w:lang w:val="en"/>
-        </w:rPr>
-        <w:t>negatif</w:t>
-      </w:r>
-      <w:proofErr w:type="spellEnd"/>
-    </w:p>
-    <w:p>
-      <w:pPr>
-        <w:rPr>
-          <w:rFonts w:ascii="Times New Roman" w:hAnsi="Times New Roman"/>
-          <w:sz w:val="24"/>
-          <w:szCs w:val="24"/>
-          <w:lang w:val="en"/>
-        </w:rPr>
-      </w:pPr>
-      <w:r>
-        <w:rPr>
-          <w:rFonts w:ascii="Times New Roman" w:hAnsi="Times New Roman"/>
-          <w:sz w:val="24"/>
-          <w:szCs w:val="24"/>
-          <w:lang w:val="en"/>
-        </w:rPr>
-        <w:t xml:space="preserve">Langkah </w:t>
-      </w:r>
-      <w:proofErr w:type="spellStart"/>
-      <w:r>
-        <w:rPr>
-          <w:rFonts w:ascii="Times New Roman" w:hAnsi="Times New Roman"/>
-          <w:sz w:val="24"/>
-          <w:szCs w:val="24"/>
-          <w:lang w:val="en"/>
-        </w:rPr>
-        <w:t>dasar</w:t>
-      </w:r>
-      <w:proofErr w:type="spellEnd"/>
-      <w:r>
-        <w:rPr>
-          <w:rFonts w:ascii="Times New Roman" w:hAnsi="Times New Roman"/>
-          <w:sz w:val="24"/>
-          <w:szCs w:val="24"/>
-          <w:lang w:val="en"/>
-        </w:rPr>
-        <w:t xml:space="preserve">, </w:t>
-      </w:r>
-      <w:proofErr w:type="spellStart"/>
-      <w:r>
-        <w:rPr>
-          <w:rFonts w:ascii="Times New Roman" w:hAnsi="Times New Roman"/>
-          <w:sz w:val="24"/>
-          <w:szCs w:val="24"/>
-          <w:lang w:val="en"/>
-        </w:rPr>
-        <w:t>jika</w:t>
-      </w:r>
-      <w:proofErr w:type="spellEnd"/>
-      <w:r>
-        <w:rPr>
-          <w:rFonts w:ascii="Times New Roman" w:hAnsi="Times New Roman"/>
-          <w:sz w:val="24"/>
-          <w:szCs w:val="24"/>
-          <w:lang w:val="en"/>
-        </w:rPr>
-        <w:t xml:space="preserve"> </w:t>
-      </w:r>
-      <w:r>
-        <w:rPr>
-          <w:rFonts w:ascii="Times New Roman" w:hAnsi="Times New Roman"/>
-          <w:i/>
-          <w:iCs/>
-          <w:sz w:val="24"/>
-          <w:szCs w:val="24"/>
           <w:lang w:val="en"/>
         </w:rPr>
         <w:t>n = 1</w:t>
@@ -4358,27 +2387,7 @@
           <w:szCs w:val="24"/>
           <w:lang w:val="en"/>
         </w:rPr>
-        <w:t xml:space="preserve">, </w:t>
-      </w:r>
-      <w:proofErr w:type="spellStart"/>
-      <w:r>
-        <w:rPr>
-          <w:rFonts w:ascii="Times New Roman" w:hAnsi="Times New Roman"/>
-          <w:sz w:val="24"/>
-          <w:szCs w:val="24"/>
-          <w:lang w:val="en"/>
-        </w:rPr>
-        <w:t>maka</w:t>
-      </w:r>
-      <w:proofErr w:type="spellEnd"/>
-      <w:r>
-        <w:rPr>
-          <w:rFonts w:ascii="Times New Roman" w:hAnsi="Times New Roman"/>
-          <w:sz w:val="24"/>
-          <w:szCs w:val="24"/>
-          <w:lang w:val="en"/>
-        </w:rPr>
-        <w:t>:</w:t>
+        <w:t>, maka:</w:t>
       </w:r>
     </w:p>
     <w:p>
@@ -4675,25 +2684,14 @@
           <w:lang w:val="en"/>
         </w:rPr>
       </w:pPr>
-      <w:proofErr w:type="spellStart"/>
-      <w:r>
-        <w:rPr>
-          <w:rFonts w:ascii="Times New Roman" w:hAnsi="Times New Roman"/>
-          <w:sz w:val="24"/>
-          <w:szCs w:val="24"/>
-          <w:lang w:val="en"/>
-        </w:rPr>
-        <w:t>maka</w:t>
-      </w:r>
-      <w:proofErr w:type="spellEnd"/>
-      <w:r>
-        <w:rPr>
-          <w:rFonts w:ascii="Times New Roman" w:hAnsi="Times New Roman"/>
-          <w:sz w:val="24"/>
-          <w:szCs w:val="24"/>
-          <w:lang w:val="en"/>
-        </w:rPr>
-        <w:t xml:space="preserve"> </w:t>
+      <w:r>
+        <w:rPr>
+          <w:rFonts w:ascii="Times New Roman" w:hAnsi="Times New Roman"/>
+          <w:sz w:val="24"/>
+          <w:szCs w:val="24"/>
+          <w:lang w:val="en"/>
+        </w:rPr>
+        <w:t xml:space="preserve">maka </w:t>
       </w:r>
       <w:r>
         <w:rPr>
@@ -4706,95 +2704,33 @@
         </w:rPr>
         <w:t xml:space="preserve">n = 1 </w:t>
       </w:r>
-      <w:proofErr w:type="spellStart"/>
-      <w:r>
-        <w:rPr>
-          <w:rFonts w:ascii="Times New Roman" w:hAnsi="Times New Roman"/>
-          <w:sz w:val="24"/>
-          <w:szCs w:val="24"/>
-          <w:lang w:val="en"/>
-        </w:rPr>
-        <w:t>adalah</w:t>
-      </w:r>
-      <w:proofErr w:type="spellEnd"/>
-      <w:r>
-        <w:rPr>
-          <w:rFonts w:ascii="Times New Roman" w:hAnsi="Times New Roman"/>
-          <w:sz w:val="24"/>
-          <w:szCs w:val="24"/>
-          <w:lang w:val="en"/>
-        </w:rPr>
-        <w:t xml:space="preserve"> </w:t>
-      </w:r>
-      <w:proofErr w:type="spellStart"/>
-      <w:r>
-        <w:rPr>
-          <w:rFonts w:ascii="Times New Roman" w:hAnsi="Times New Roman"/>
-          <w:sz w:val="24"/>
-          <w:szCs w:val="24"/>
-          <w:lang w:val="en"/>
-        </w:rPr>
-        <w:t>benar</w:t>
-      </w:r>
-      <w:proofErr w:type="spellEnd"/>
-    </w:p>
-    <w:p>
-      <w:pPr>
-        <w:rPr>
-          <w:rFonts w:ascii="Times New Roman" w:hAnsi="Times New Roman"/>
-          <w:sz w:val="24"/>
-          <w:szCs w:val="24"/>
-          <w:lang w:val="en"/>
-        </w:rPr>
-      </w:pPr>
-      <w:r>
-        <w:rPr>
-          <w:rFonts w:ascii="Times New Roman" w:hAnsi="Times New Roman"/>
-          <w:sz w:val="24"/>
-          <w:szCs w:val="24"/>
-          <w:lang w:val="en"/>
-        </w:rPr>
-        <w:t xml:space="preserve">Langkah </w:t>
-      </w:r>
-      <w:proofErr w:type="spellStart"/>
-      <w:r>
-        <w:rPr>
-          <w:rFonts w:ascii="Times New Roman" w:hAnsi="Times New Roman"/>
-          <w:sz w:val="24"/>
-          <w:szCs w:val="24"/>
-          <w:lang w:val="en"/>
-        </w:rPr>
-        <w:t>induksi</w:t>
-      </w:r>
-      <w:proofErr w:type="spellEnd"/>
-      <w:r>
-        <w:rPr>
-          <w:rFonts w:ascii="Times New Roman" w:hAnsi="Times New Roman"/>
-          <w:sz w:val="24"/>
-          <w:szCs w:val="24"/>
-          <w:lang w:val="en"/>
-        </w:rPr>
-        <w:t xml:space="preserve">, </w:t>
-      </w:r>
-      <w:proofErr w:type="spellStart"/>
-      <w:r>
-        <w:rPr>
-          <w:rFonts w:ascii="Times New Roman" w:hAnsi="Times New Roman"/>
-          <w:sz w:val="24"/>
-          <w:szCs w:val="24"/>
-          <w:lang w:val="en"/>
-        </w:rPr>
-        <w:t>jika</w:t>
-      </w:r>
-      <w:proofErr w:type="spellEnd"/>
-      <w:r>
-        <w:rPr>
-          <w:rFonts w:ascii="Times New Roman" w:hAnsi="Times New Roman"/>
-          <w:sz w:val="24"/>
-          <w:szCs w:val="24"/>
-          <w:lang w:val="en"/>
-        </w:rPr>
-        <w:t xml:space="preserve"> </w:t>
+      <w:r>
+        <w:rPr>
+          <w:rFonts w:ascii="Times New Roman" w:hAnsi="Times New Roman"/>
+          <w:sz w:val="24"/>
+          <w:szCs w:val="24"/>
+          <w:lang w:val="en"/>
+        </w:rPr>
+        <w:t>adalah benar</w:t>
+      </w:r>
+    </w:p>
+    <w:p>
+      <w:pPr>
+        <w:rPr>
+          <w:rFonts w:ascii="Times New Roman" w:hAnsi="Times New Roman"/>
+          <w:sz w:val="24"/>
+          <w:szCs w:val="24"/>
+          <w:lang w:val="en"/>
+        </w:rPr>
+      </w:pPr>
+      <w:r>
+        <w:rPr>
+          <w:rFonts w:ascii="Times New Roman" w:hAnsi="Times New Roman"/>
+          <w:sz w:val="24"/>
+          <w:szCs w:val="24"/>
+          <w:lang w:val="en"/>
+        </w:rPr>
+        <w:t xml:space="preserve">Langkah induksi, jika </w:t>
       </w:r>
       <w:r>
         <w:rPr>
@@ -4814,27 +2750,7 @@
           <w:szCs w:val="24"/>
           <w:lang w:val="en"/>
         </w:rPr>
-        <w:t xml:space="preserve">, </w:t>
-      </w:r>
-      <w:proofErr w:type="spellStart"/>
-      <w:r>
-        <w:rPr>
-          <w:rFonts w:ascii="Times New Roman" w:hAnsi="Times New Roman"/>
-          <w:sz w:val="24"/>
-          <w:szCs w:val="24"/>
-          <w:lang w:val="en"/>
-        </w:rPr>
-        <w:t>maka</w:t>
-      </w:r>
-      <w:proofErr w:type="spellEnd"/>
-      <w:r>
-        <w:rPr>
-          <w:rFonts w:ascii="Times New Roman" w:hAnsi="Times New Roman"/>
-          <w:sz w:val="24"/>
-          <w:szCs w:val="24"/>
-          <w:lang w:val="en"/>
-        </w:rPr>
-        <w:t>:</w:t>
+        <w:t>, maka:</w:t>
       </w:r>
     </w:p>
     <w:tbl>
@@ -4907,27 +2823,7 @@
                 <w:szCs w:val="24"/>
                 <w:lang w:val="en"/>
               </w:rPr>
-              <w:t xml:space="preserve">Nilai </w:t>
-            </w:r>
-            <w:proofErr w:type="spellStart"/>
-            <w:r>
-              <w:rPr>
-                <w:rFonts w:ascii="Times New Roman" w:hAnsi="Times New Roman"/>
-                <w:sz w:val="24"/>
-                <w:szCs w:val="24"/>
-                <w:lang w:val="en"/>
-              </w:rPr>
-              <w:t>pembuktian</w:t>
-            </w:r>
-            <w:proofErr w:type="spellEnd"/>
-            <w:r>
-              <w:rPr>
-                <w:rFonts w:ascii="Times New Roman" w:hAnsi="Times New Roman"/>
-                <w:sz w:val="24"/>
-                <w:szCs w:val="24"/>
-                <w:lang w:val="en"/>
-              </w:rPr>
-              <w:t xml:space="preserve"> (S)</w:t>
+              <w:t>Nilai pembuktian (S)</w:t>
             </w:r>
           </w:p>
         </w:tc>
@@ -4974,7 +2870,6 @@
                 <w:lang w:val="en"/>
               </w:rPr>
             </w:pPr>
-            <w:proofErr w:type="spellStart"/>
             <w:r>
               <w:rPr>
                 <w:rFonts w:ascii="Times New Roman" w:hAnsi="Times New Roman"/>
@@ -4994,7 +2889,6 @@
               </w:rPr>
               <w:t>k</w:t>
             </w:r>
-            <w:proofErr w:type="spellEnd"/>
             <w:r>
               <w:rPr>
                 <w:rFonts w:ascii="Times New Roman" w:hAnsi="Times New Roman"/>
@@ -5227,29 +3121,7 @@
           <w:vertAlign w:val="superscript"/>
           <w:lang w:val="en"/>
         </w:rPr>
-        <w:t>(k+</w:t>
-      </w:r>
-      <w:proofErr w:type="gramStart"/>
-      <w:r>
-        <w:rPr>
-          <w:rFonts w:ascii="Times New Roman" w:hAnsi="Times New Roman"/>
-          <w:sz w:val="24"/>
-          <w:szCs w:val="24"/>
-          <w:vertAlign w:val="superscript"/>
-          <w:lang w:val="en"/>
-        </w:rPr>
-        <w:t>1)+</w:t>
-      </w:r>
-      <w:proofErr w:type="gramEnd"/>
-      <w:r>
-        <w:rPr>
-          <w:rFonts w:ascii="Times New Roman" w:hAnsi="Times New Roman"/>
-          <w:sz w:val="24"/>
-          <w:szCs w:val="24"/>
-          <w:vertAlign w:val="superscript"/>
-          <w:lang w:val="en"/>
-        </w:rPr>
-        <w:t>1</w:t>
+        <w:t>(k+1)+1</w:t>
       </w:r>
       <w:r>
         <w:rPr>
@@ -5341,7 +3213,6 @@
           <w:lang w:val="en"/>
         </w:rPr>
       </w:pPr>
-      <w:proofErr w:type="spellStart"/>
       <w:r>
         <w:rPr>
           <w:rFonts w:ascii="Times New Roman" w:hAnsi="Times New Roman"/>
@@ -5351,19 +3222,7 @@
           <w:szCs w:val="24"/>
           <w:lang w:val="en"/>
         </w:rPr>
-        <w:t>maka</w:t>
-      </w:r>
-      <w:proofErr w:type="spellEnd"/>
-      <w:r>
-        <w:rPr>
-          <w:rFonts w:ascii="Times New Roman" w:hAnsi="Times New Roman"/>
-          <w:b/>
-          <w:bCs/>
-          <w:sz w:val="24"/>
-          <w:szCs w:val="24"/>
-          <w:lang w:val="en"/>
-        </w:rPr>
-        <w:t xml:space="preserve"> </w:t>
+        <w:t xml:space="preserve">maka </w:t>
       </w:r>
       <w:r>
         <w:rPr>
@@ -5378,7 +3237,6 @@
         </w:rPr>
         <w:t xml:space="preserve">n </w:t>
       </w:r>
-      <w:proofErr w:type="spellStart"/>
       <w:r>
         <w:rPr>
           <w:rFonts w:ascii="Times New Roman" w:hAnsi="Times New Roman"/>
@@ -5388,110 +3246,13 @@
           <w:szCs w:val="24"/>
           <w:lang w:val="en"/>
         </w:rPr>
-        <w:t>adalah</w:t>
-      </w:r>
-      <w:proofErr w:type="spellEnd"/>
-      <w:r>
-        <w:rPr>
-          <w:rFonts w:ascii="Times New Roman" w:hAnsi="Times New Roman"/>
-          <w:b/>
-          <w:bCs/>
-          <w:sz w:val="24"/>
-          <w:szCs w:val="24"/>
-          <w:lang w:val="en"/>
-        </w:rPr>
-        <w:t xml:space="preserve"> </w:t>
-      </w:r>
-      <w:proofErr w:type="spellStart"/>
-      <w:r>
-        <w:rPr>
-          <w:rFonts w:ascii="Times New Roman" w:hAnsi="Times New Roman"/>
-          <w:b/>
-          <w:bCs/>
-          <w:sz w:val="24"/>
-          <w:szCs w:val="24"/>
-          <w:lang w:val="en"/>
-        </w:rPr>
-        <w:t>benar</w:t>
-      </w:r>
-      <w:proofErr w:type="spellEnd"/>
-      <w:r>
-        <w:rPr>
-          <w:rFonts w:ascii="Times New Roman" w:hAnsi="Times New Roman"/>
-          <w:b/>
-          <w:bCs/>
-          <w:sz w:val="24"/>
-          <w:szCs w:val="24"/>
-          <w:lang w:val="en"/>
-        </w:rPr>
-        <w:t xml:space="preserve"> </w:t>
-      </w:r>
-      <w:proofErr w:type="spellStart"/>
-      <w:r>
-        <w:rPr>
-          <w:rFonts w:ascii="Times New Roman" w:hAnsi="Times New Roman"/>
-          <w:b/>
-          <w:bCs/>
-          <w:sz w:val="24"/>
-          <w:szCs w:val="24"/>
-          <w:lang w:val="en"/>
-        </w:rPr>
-        <w:t>bilangan</w:t>
-      </w:r>
-      <w:proofErr w:type="spellEnd"/>
-      <w:r>
-        <w:rPr>
-          <w:rFonts w:ascii="Times New Roman" w:hAnsi="Times New Roman"/>
-          <w:b/>
-          <w:bCs/>
-          <w:sz w:val="24"/>
-          <w:szCs w:val="24"/>
-          <w:lang w:val="en"/>
-        </w:rPr>
-        <w:t xml:space="preserve"> </w:t>
-      </w:r>
-      <w:proofErr w:type="spellStart"/>
-      <w:r>
-        <w:rPr>
-          <w:rFonts w:ascii="Times New Roman" w:hAnsi="Times New Roman"/>
-          <w:b/>
-          <w:bCs/>
-          <w:sz w:val="24"/>
-          <w:szCs w:val="24"/>
-          <w:lang w:val="en"/>
-        </w:rPr>
-        <w:t>bulat</w:t>
-      </w:r>
-      <w:proofErr w:type="spellEnd"/>
-      <w:r>
-        <w:rPr>
-          <w:rFonts w:ascii="Times New Roman" w:hAnsi="Times New Roman"/>
-          <w:b/>
-          <w:bCs/>
-          <w:sz w:val="24"/>
-          <w:szCs w:val="24"/>
-          <w:lang w:val="en"/>
-        </w:rPr>
-        <w:t xml:space="preserve"> non </w:t>
-      </w:r>
-      <w:proofErr w:type="spellStart"/>
-      <w:r>
-        <w:rPr>
-          <w:rFonts w:ascii="Times New Roman" w:hAnsi="Times New Roman"/>
-          <w:b/>
-          <w:bCs/>
-          <w:sz w:val="24"/>
-          <w:szCs w:val="24"/>
-          <w:lang w:val="en"/>
-        </w:rPr>
-        <w:t>negatif</w:t>
-      </w:r>
-      <w:proofErr w:type="spellEnd"/>
+        <w:t>adalah benar bilangan bulat non negatif</w:t>
+      </w:r>
     </w:p>
     <w:p/>
     <w:sectPr>
-      <w:headerReference w:type="default" r:id="rId5"/>
-      <w:footerReference w:type="default" r:id="rId6"/>
+      <w:headerReference w:type="default" r:id="rId7"/>
+      <w:footerReference w:type="default" r:id="rId8"/>
       <w:pgSz w:w="12240" w:h="15840"/>
       <w:pgMar w:top="2410" w:right="1440" w:bottom="1440" w:left="1440" w:header="720" w:footer="720" w:gutter="0"/>
       <w:cols w:space="720"/>
@@ -5499,6 +3260,31 @@
     </w:sectPr>
   </w:body>
 </w:document>
+</file>
+
+<file path=word/endnotes.xml><?xml version="1.0" encoding="utf-8"?>
+<w:endnotes xmlns:wpc="http://schemas.microsoft.com/office/word/2010/wordprocessingCanvas" xmlns:cx="http://schemas.microsoft.com/office/drawing/2014/chartex" xmlns:cx1="http://schemas.microsoft.com/office/drawing/2015/9/8/chartex" xmlns:cx2="http://schemas.microsoft.com/office/drawing/2015/10/21/chartex" xmlns:cx3="http://schemas.microsoft.com/office/drawing/2016/5/9/chartex" xmlns:cx4="http://schemas.microsoft.com/office/drawing/2016/5/10/chartex" xmlns:cx5="http://schemas.microsoft.com/office/drawing/2016/5/11/chartex" xmlns:cx6="http://schemas.microsoft.com/office/drawing/2016/5/12/chartex" xmlns:cx7="http://schemas.microsoft.com/office/drawing/2016/5/13/chartex" xmlns:cx8="http://schemas.microsoft.com/office/drawing/2016/5/14/chartex" xmlns:mc="http://schemas.openxmlformats.org/markup-compatibility/2006" xmlns:aink="http://schemas.microsoft.com/office/drawing/2016/ink" xmlns:am3d="http://schemas.microsoft.com/office/drawing/2017/model3d" xmlns:o="urn:schemas-microsoft-com:office:office" xmlns:r="http://schemas.openxmlformats.org/officeDocument/2006/relationships" xmlns:m="http://schemas.openxmlformats.org/officeDocument/2006/math" xmlns:v="urn:schemas-microsoft-com:vml" xmlns:wp14="http://schemas.microsoft.com/office/word/2010/wordprocessingDrawing" xmlns:wp="http://schemas.openxmlformats.org/drawingml/2006/wordprocessingDrawing" xmlns:w10="urn:schemas-microsoft-com:office:word" xmlns:w="http://schemas.openxmlformats.org/wordprocessingml/2006/main" xmlns:w14="http://schemas.microsoft.com/office/word/2010/wordml" xmlns:w15="http://schemas.microsoft.com/office/word/2012/wordml" xmlns:w16cex="http://schemas.microsoft.com/office/word/2018/wordml/cex" xmlns:w16cid="http://schemas.microsoft.com/office/word/2016/wordml/cid" xmlns:w16="http://schemas.microsoft.com/office/word/2018/wordml" xmlns:w16se="http://schemas.microsoft.com/office/word/2015/wordml/symex" xmlns:wpg="http://schemas.microsoft.com/office/word/2010/wordprocessingGroup" xmlns:wpi="http://schemas.microsoft.com/office/word/2010/wordprocessingInk" xmlns:wne="http://schemas.microsoft.com/office/word/2006/wordml" xmlns:wps="http://schemas.microsoft.com/office/word/2010/wordprocessingShape" mc:Ignorable="w14 w15 w16se w16cid w16 w16cex wp14">
+  <w:endnote w:type="separator" w:id="-1">
+    <w:p>
+      <w:pPr>
+        <w:spacing w:after="0" w:line="240" w:lineRule="auto"/>
+      </w:pPr>
+      <w:r>
+        <w:separator/>
+      </w:r>
+    </w:p>
+  </w:endnote>
+  <w:endnote w:type="continuationSeparator" w:id="0">
+    <w:p>
+      <w:pPr>
+        <w:spacing w:after="0" w:line="240" w:lineRule="auto"/>
+      </w:pPr>
+      <w:r>
+        <w:continuationSeparator/>
+      </w:r>
+    </w:p>
+  </w:endnote>
+</w:endnotes>
 </file>
 
 <file path=word/footer1.xml><?xml version="1.0" encoding="utf-8"?>
@@ -5519,6 +3305,31 @@
     </w:pPr>
   </w:p>
 </w:ftr>
+</file>
+
+<file path=word/footnotes.xml><?xml version="1.0" encoding="utf-8"?>
+<w:footnotes xmlns:wpc="http://schemas.microsoft.com/office/word/2010/wordprocessingCanvas" xmlns:cx="http://schemas.microsoft.com/office/drawing/2014/chartex" xmlns:cx1="http://schemas.microsoft.com/office/drawing/2015/9/8/chartex" xmlns:cx2="http://schemas.microsoft.com/office/drawing/2015/10/21/chartex" xmlns:cx3="http://schemas.microsoft.com/office/drawing/2016/5/9/chartex" xmlns:cx4="http://schemas.microsoft.com/office/drawing/2016/5/10/chartex" xmlns:cx5="http://schemas.microsoft.com/office/drawing/2016/5/11/chartex" xmlns:cx6="http://schemas.microsoft.com/office/drawing/2016/5/12/chartex" xmlns:cx7="http://schemas.microsoft.com/office/drawing/2016/5/13/chartex" xmlns:cx8="http://schemas.microsoft.com/office/drawing/2016/5/14/chartex" xmlns:mc="http://schemas.openxmlformats.org/markup-compatibility/2006" xmlns:aink="http://schemas.microsoft.com/office/drawing/2016/ink" xmlns:am3d="http://schemas.microsoft.com/office/drawing/2017/model3d" xmlns:o="urn:schemas-microsoft-com:office:office" xmlns:r="http://schemas.openxmlformats.org/officeDocument/2006/relationships" xmlns:m="http://schemas.openxmlformats.org/officeDocument/2006/math" xmlns:v="urn:schemas-microsoft-com:vml" xmlns:wp14="http://schemas.microsoft.com/office/word/2010/wordprocessingDrawing" xmlns:wp="http://schemas.openxmlformats.org/drawingml/2006/wordprocessingDrawing" xmlns:w10="urn:schemas-microsoft-com:office:word" xmlns:w="http://schemas.openxmlformats.org/wordprocessingml/2006/main" xmlns:w14="http://schemas.microsoft.com/office/word/2010/wordml" xmlns:w15="http://schemas.microsoft.com/office/word/2012/wordml" xmlns:w16cex="http://schemas.microsoft.com/office/word/2018/wordml/cex" xmlns:w16cid="http://schemas.microsoft.com/office/word/2016/wordml/cid" xmlns:w16="http://schemas.microsoft.com/office/word/2018/wordml" xmlns:w16se="http://schemas.microsoft.com/office/word/2015/wordml/symex" xmlns:wpg="http://schemas.microsoft.com/office/word/2010/wordprocessingGroup" xmlns:wpi="http://schemas.microsoft.com/office/word/2010/wordprocessingInk" xmlns:wne="http://schemas.microsoft.com/office/word/2006/wordml" xmlns:wps="http://schemas.microsoft.com/office/word/2010/wordprocessingShape" mc:Ignorable="w14 w15 w16se w16cid w16 w16cex wp14">
+  <w:footnote w:type="separator" w:id="-1">
+    <w:p>
+      <w:pPr>
+        <w:spacing w:after="0" w:line="240" w:lineRule="auto"/>
+      </w:pPr>
+      <w:r>
+        <w:separator/>
+      </w:r>
+    </w:p>
+  </w:footnote>
+  <w:footnote w:type="continuationSeparator" w:id="0">
+    <w:p>
+      <w:pPr>
+        <w:spacing w:after="0" w:line="240" w:lineRule="auto"/>
+      </w:pPr>
+      <w:r>
+        <w:continuationSeparator/>
+      </w:r>
+    </w:p>
+  </w:footnote>
+</w:footnotes>
 </file>
 
 <file path=word/header1.xml><?xml version="1.0" encoding="utf-8"?>
@@ -6420,6 +4231,7 @@
   <w:style w:type="character" w:default="1" w:styleId="DefaultParagraphFont">
     <w:name w:val="Default Paragraph Font"/>
     <w:uiPriority w:val="1"/>
+    <w:semiHidden/>
     <w:unhideWhenUsed/>
   </w:style>
   <w:style w:type="table" w:default="1" w:styleId="TableNormal">

</xml_diff>